<commit_message>
Test på at sende den
</commit_message>
<xml_diff>
--- a/koder/Rapport brød tekst/Subrutiner.docx
+++ b/koder/Rapport brød tekst/Subrutiner.docx
@@ -2783,53 +2783,256 @@
         <w:t xml:space="preserve">. </w:t>
       </w:r>
     </w:p>
-    <w:p>
-      <w:r>
-        <w:t>------------------------------------------------------</w:t>
-      </w:r>
-      <w:r>
-        <w:t xml:space="preserve">Dette er nyt </w:t>
-      </w:r>
-      <w:r>
-        <w:rPr>
-          <w:rFonts w:ascii="Arial" w:eastAsia="Arial" w:hint="eastAsia"/>
-        </w:rPr>
-        <w:t>\/</w:t>
-      </w:r>
-      <w:r>
-        <w:rPr>
-          <w:rFonts w:ascii="Arial" w:eastAsia="Arial"/>
-        </w:rPr>
-        <w:t xml:space="preserve"> </w:t>
-      </w:r>
-      <w:r>
-        <w:rPr>
-          <w:rFonts w:ascii="Arial" w:eastAsia="Arial" w:hint="eastAsia"/>
-        </w:rPr>
-        <w:t>\/</w:t>
-      </w:r>
-      <w:r>
-        <w:t>-------------------------------------------------------------------</w:t>
-      </w:r>
-    </w:p>
-    <w:p>
-      <w:proofErr w:type="spellStart"/>
+    <w:p/>
+    <w:p>
       <w:r>
         <w:lastRenderedPageBreak/>
-        <w:t>ChangeState</w:t>
-      </w:r>
-      <w:proofErr w:type="spellEnd"/>
-      <w:r>
-        <w:t xml:space="preserve"> </w:t>
-      </w:r>
-    </w:p>
-    <w:p>
-      <w:proofErr w:type="spellStart"/>
-      <w:r>
-        <w:t>Change</w:t>
-      </w:r>
-      <w:r>
-        <w:t>State</w:t>
+        <w:t>---------------------------------------Dette er blevet opdateret-------------------------------------------------------------------</w:t>
+      </w:r>
+    </w:p>
+    <w:p>
+      <w:proofErr w:type="spellStart"/>
+      <w:r>
+        <w:t>SetSpeed</w:t>
+      </w:r>
+      <w:proofErr w:type="spellEnd"/>
+    </w:p>
+    <w:p>
+      <w:proofErr w:type="spellStart"/>
+      <w:r>
+        <w:t>SetSpeed</w:t>
+      </w:r>
+      <w:proofErr w:type="spellEnd"/>
+      <w:r>
+        <w:t xml:space="preserve"> subrutinen tager den aktuelle </w:t>
+      </w:r>
+      <w:r>
+        <w:t>værdi</w:t>
+      </w:r>
+      <w:r>
+        <w:t xml:space="preserve"> </w:t>
+      </w:r>
+      <w:r>
+        <w:t>fra</w:t>
+      </w:r>
+      <w:r>
+        <w:t xml:space="preserve"> 0 til</w:t>
+      </w:r>
+      <w:r>
+        <w:t xml:space="preserve"> og med</w:t>
+      </w:r>
+      <w:r>
+        <w:t xml:space="preserve"> 100 i registret Arg og sætter bilens hastighed til aktuelle </w:t>
+      </w:r>
+      <w:r>
+        <w:t>værdi</w:t>
+      </w:r>
+      <w:r>
+        <w:t xml:space="preserve"> i procent af bilens max hastighed.</w:t>
+      </w:r>
+    </w:p>
+    <w:p>
+      <w:proofErr w:type="spellStart"/>
+      <w:r>
+        <w:t>SetSpeed</w:t>
+      </w:r>
+      <w:proofErr w:type="spellEnd"/>
+      <w:r>
+        <w:t xml:space="preserve"> kræver en parameter,</w:t>
+      </w:r>
+      <w:r>
+        <w:t xml:space="preserve"> den ønskede</w:t>
+      </w:r>
+      <w:r>
+        <w:t xml:space="preserve"> hastighed </w:t>
+      </w:r>
+      <w:r>
+        <w:t>fra</w:t>
+      </w:r>
+      <w:r>
+        <w:t xml:space="preserve"> 0 til</w:t>
+      </w:r>
+      <w:r>
+        <w:t xml:space="preserve"> og med</w:t>
+      </w:r>
+      <w:r>
+        <w:t xml:space="preserve"> 100 i ligges i registret </w:t>
+      </w:r>
+      <w:proofErr w:type="spellStart"/>
+      <w:r>
+        <w:t>InBesked</w:t>
+      </w:r>
+      <w:proofErr w:type="spellEnd"/>
+      <w:r>
+        <w:t xml:space="preserve">. </w:t>
+      </w:r>
+      <w:proofErr w:type="spellStart"/>
+      <w:r>
+        <w:t>SetSpeed</w:t>
+      </w:r>
+      <w:proofErr w:type="spellEnd"/>
+      <w:r>
+        <w:t xml:space="preserve"> returnere</w:t>
+      </w:r>
+      <w:r>
+        <w:t>r</w:t>
+      </w:r>
+      <w:r>
+        <w:t xml:space="preserve"> ingen værdi.</w:t>
+      </w:r>
+    </w:p>
+    <w:p>
+      <w:r>
+        <w:t xml:space="preserve">Det første der sker i </w:t>
+      </w:r>
+      <w:proofErr w:type="spellStart"/>
+      <w:r>
+        <w:t>SetSpeed</w:t>
+      </w:r>
+      <w:proofErr w:type="spellEnd"/>
+      <w:r>
+        <w:t xml:space="preserve"> er at</w:t>
+      </w:r>
+      <w:r>
+        <w:t xml:space="preserve"> </w:t>
+      </w:r>
+      <w:proofErr w:type="spellStart"/>
+      <w:r>
+        <w:t>InBesked</w:t>
+      </w:r>
+      <w:proofErr w:type="spellEnd"/>
+      <w:r>
+        <w:t xml:space="preserve"> bliver tjekket for at være 100, hvis den ikke er dette vil </w:t>
+      </w:r>
+      <w:proofErr w:type="spellStart"/>
+      <w:r>
+        <w:t>InBesked</w:t>
+      </w:r>
+      <w:proofErr w:type="spellEnd"/>
+      <w:r>
+        <w:t xml:space="preserve"> blive kopieret til Arg og </w:t>
+      </w:r>
+      <w:r>
+        <w:t>subrutinen CalcOCR2 bliver kaldt. CalcOCR2 returnere</w:t>
+      </w:r>
+      <w:r>
+        <w:t>r</w:t>
+      </w:r>
+      <w:r>
+        <w:t xml:space="preserve"> den værdi der skal l</w:t>
+      </w:r>
+      <w:r>
+        <w:t>æ</w:t>
+      </w:r>
+      <w:r>
+        <w:t>gges i timer 2’s OCR register kaldet OCR2. Den returnere</w:t>
+      </w:r>
+      <w:r>
+        <w:t>de</w:t>
+      </w:r>
+      <w:r>
+        <w:t xml:space="preserve"> </w:t>
+      </w:r>
+      <w:r>
+        <w:t>værdi</w:t>
+      </w:r>
+      <w:r>
+        <w:t xml:space="preserve"> i Ret1 l</w:t>
+      </w:r>
+      <w:r>
+        <w:t>æ</w:t>
+      </w:r>
+      <w:r>
+        <w:t xml:space="preserve">gges </w:t>
+      </w:r>
+      <w:r>
+        <w:rPr>
+          <w:color w:val="4472C4" w:themeColor="accent1"/>
+        </w:rPr>
+        <w:t xml:space="preserve">i OCR2 bufferen </w:t>
+      </w:r>
+      <w:r>
+        <w:t>hvor den vil blive lagt i OCR2 registret når timer 2’s optællin</w:t>
+      </w:r>
+      <w:r>
+        <w:t>gs</w:t>
+      </w:r>
+      <w:r>
+        <w:t xml:space="preserve"> register TCNT2 kommer op på 0xFF hvilket er</w:t>
+      </w:r>
+      <w:r>
+        <w:t xml:space="preserve"> ”toppen” af registret. Se side 565 i </w:t>
+      </w:r>
+      <w:r>
+        <w:t>\</w:t>
+      </w:r>
+      <w:proofErr w:type="spellStart"/>
+      <w:r>
+        <w:t>cite</w:t>
+      </w:r>
+      <w:proofErr w:type="spellEnd"/>
+      <w:r>
+        <w:t>{AVR}</w:t>
+      </w:r>
+      <w:r>
+        <w:t>. Der</w:t>
+      </w:r>
+      <w:r>
+        <w:t>med ændres den PWM som påvirker mot</w:t>
+      </w:r>
+      <w:r>
+        <w:t>o</w:t>
+      </w:r>
+      <w:r>
+        <w:t xml:space="preserve">ren på bilen. </w:t>
+      </w:r>
+      <w:r>
+        <w:t xml:space="preserve">Hvis </w:t>
+      </w:r>
+      <w:proofErr w:type="spellStart"/>
+      <w:r>
+        <w:t>InBesked</w:t>
+      </w:r>
+      <w:proofErr w:type="spellEnd"/>
+      <w:r>
+        <w:t xml:space="preserve"> er 100 bliver OCR2 sat til 255. </w:t>
+      </w:r>
+    </w:p>
+    <w:p>
+      <w:proofErr w:type="spellStart"/>
+      <w:r>
+        <w:t>Ref</w:t>
+      </w:r>
+      <w:proofErr w:type="spellEnd"/>
+      <w:r>
+        <w:t>:</w:t>
+      </w:r>
+    </w:p>
+    <w:p>
+      <w:pPr>
+        <w:rPr>
+          <w:color w:val="4472C4" w:themeColor="accent1"/>
+        </w:rPr>
+      </w:pPr>
+      <w:r>
+        <w:rPr>
+          <w:color w:val="4472C4" w:themeColor="accent1"/>
+        </w:rPr>
+        <w:t>AVR side 565</w:t>
+      </w:r>
+    </w:p>
+    <w:p/>
+    <w:p>
+      <w:proofErr w:type="spellStart"/>
+      <w:r>
+        <w:t>PulseLED</w:t>
+      </w:r>
+      <w:proofErr w:type="spellEnd"/>
+    </w:p>
+    <w:p>
+      <w:proofErr w:type="spellStart"/>
+      <w:r>
+        <w:t>PulseLED</w:t>
       </w:r>
       <w:proofErr w:type="spellEnd"/>
       <w:r>
@@ -2839,53 +3042,177 @@
         <w:t>subrutinen</w:t>
       </w:r>
       <w:r>
-        <w:t xml:space="preserve"> </w:t>
-      </w:r>
-      <w:r>
-        <w:t xml:space="preserve">gemmer det bane stykke </w:t>
-      </w:r>
-      <w:r>
-        <w:t>bilen forlader</w:t>
-      </w:r>
-      <w:r>
-        <w:t>.</w:t>
-      </w:r>
-      <w:r>
-        <w:t xml:space="preserve"> </w:t>
-      </w:r>
-      <w:r>
-        <w:t>S</w:t>
-      </w:r>
-      <w:r>
-        <w:t>ubrutinen</w:t>
-      </w:r>
-      <w:r>
-        <w:t xml:space="preserve"> </w:t>
-      </w:r>
-      <w:r>
-        <w:t>opdaterer også</w:t>
-      </w:r>
-      <w:r>
-        <w:t xml:space="preserve"> den angivet </w:t>
-      </w:r>
-      <w:proofErr w:type="spellStart"/>
-      <w:r>
-        <w:t>state</w:t>
-      </w:r>
-      <w:proofErr w:type="spellEnd"/>
-      <w:r>
-        <w:t xml:space="preserve"> i SREG2</w:t>
-      </w:r>
-      <w:r>
-        <w:t xml:space="preserve"> samt angiver den nye </w:t>
-      </w:r>
-      <w:proofErr w:type="spellStart"/>
-      <w:r>
-        <w:t>state</w:t>
-      </w:r>
-      <w:proofErr w:type="spellEnd"/>
-      <w:r>
-        <w:t xml:space="preserve"> med RGB </w:t>
+        <w:t xml:space="preserve"> tager en værdi på fra 0 </w:t>
+      </w:r>
+      <w:r>
+        <w:t>til</w:t>
+      </w:r>
+      <w:r>
+        <w:t xml:space="preserve"> og med</w:t>
+      </w:r>
+      <w:r>
+        <w:t xml:space="preserve"> </w:t>
+      </w:r>
+      <w:r>
+        <w:t xml:space="preserve">63 og lægger denne ud på de udgange som RGB </w:t>
+      </w:r>
+      <w:proofErr w:type="spellStart"/>
+      <w:r>
+        <w:t>LED’erne</w:t>
+      </w:r>
+      <w:proofErr w:type="spellEnd"/>
+      <w:r>
+        <w:t xml:space="preserve"> er forbundet hvor værdien vil forblive i et sekund.</w:t>
+      </w:r>
+    </w:p>
+    <w:p>
+      <w:proofErr w:type="spellStart"/>
+      <w:r>
+        <w:t>PulseLED</w:t>
+      </w:r>
+      <w:proofErr w:type="spellEnd"/>
+      <w:r>
+        <w:t xml:space="preserve"> kræver en </w:t>
+      </w:r>
+      <w:r>
+        <w:t>parameter</w:t>
+      </w:r>
+      <w:r>
+        <w:t xml:space="preserve"> fra 0 </w:t>
+      </w:r>
+      <w:r>
+        <w:t>til</w:t>
+      </w:r>
+      <w:r>
+        <w:t xml:space="preserve"> og med</w:t>
+      </w:r>
+      <w:r>
+        <w:t xml:space="preserve"> </w:t>
+      </w:r>
+      <w:r>
+        <w:t>63 i Arg og returner</w:t>
+      </w:r>
+      <w:r>
+        <w:t xml:space="preserve"> ingen værdi.</w:t>
+      </w:r>
+    </w:p>
+    <w:p>
+      <w:proofErr w:type="spellStart"/>
+      <w:r>
+        <w:t>PulseLED</w:t>
+      </w:r>
+      <w:proofErr w:type="spellEnd"/>
+      <w:r>
+        <w:t xml:space="preserve"> starter med at tjekkes værdien i Arg for at være fra 0 til 63 af samme grund som i </w:t>
+      </w:r>
+      <w:proofErr w:type="spellStart"/>
+      <w:r>
+        <w:t>SetLED</w:t>
+      </w:r>
+      <w:proofErr w:type="spellEnd"/>
+      <w:r>
+        <w:t xml:space="preserve">. Hvis værdien ikke er dette afsluttes </w:t>
+      </w:r>
+      <w:proofErr w:type="spellStart"/>
+      <w:r>
+        <w:t>PulseLED</w:t>
+      </w:r>
+      <w:proofErr w:type="spellEnd"/>
+      <w:r>
+        <w:t xml:space="preserve">. Hvis værdien er gyldig bliver flaget </w:t>
+      </w:r>
+      <w:proofErr w:type="spellStart"/>
+      <w:r>
+        <w:t>LEDTimOn</w:t>
+      </w:r>
+      <w:proofErr w:type="spellEnd"/>
+      <w:r>
+        <w:t xml:space="preserve"> i </w:t>
+      </w:r>
+      <w:r>
+        <w:rPr>
+          <w:color w:val="FF0000"/>
+        </w:rPr>
+        <w:t xml:space="preserve">???? </w:t>
+      </w:r>
+      <w:r>
+        <w:t xml:space="preserve">sat </w:t>
+      </w:r>
+      <w:r>
+        <w:t xml:space="preserve">højt for at sikre at LED værdien ikke bliver overskredet af </w:t>
+      </w:r>
+      <w:r>
+        <w:t>subrutinen</w:t>
+      </w:r>
+      <w:r>
+        <w:t xml:space="preserve"> </w:t>
+      </w:r>
+      <w:proofErr w:type="spellStart"/>
+      <w:r>
+        <w:t>SetLED</w:t>
+      </w:r>
+      <w:proofErr w:type="spellEnd"/>
+      <w:r>
+        <w:t xml:space="preserve"> i et sekund. Herefter </w:t>
+      </w:r>
+      <w:proofErr w:type="spellStart"/>
+      <w:r>
+        <w:t>shiftes</w:t>
+      </w:r>
+      <w:proofErr w:type="spellEnd"/>
+      <w:r>
+        <w:t xml:space="preserve"> Arg 1 bit til venstre for at passe med </w:t>
+      </w:r>
+      <w:proofErr w:type="spellStart"/>
+      <w:r>
+        <w:t>LED’ernes</w:t>
+      </w:r>
+      <w:proofErr w:type="spellEnd"/>
+      <w:r>
+        <w:t xml:space="preserve"> placering på PORTA hvilket er fra pin 6 til 1. PORTA hentes ind i Temp1 og bit 6 til 1 ud-maskes så evt. gamle LED værdier ikke påvirker de nye. LED værdien i Arg indsættes i Temp1 da Arg er blevet </w:t>
+      </w:r>
+      <w:proofErr w:type="spellStart"/>
+      <w:r>
+        <w:t>shiftet</w:t>
+      </w:r>
+      <w:proofErr w:type="spellEnd"/>
+      <w:r>
+        <w:t xml:space="preserve"> til venstre kommer værdien ind på bit 6 til 1. På denne måde påvirkes ADC konverteringen indgang pin 7 ikke. Herefter sendes Temp1 til PORTA. Timer1’s tæller register nulstilles og timeren startes med </w:t>
+      </w:r>
+      <w:proofErr w:type="spellStart"/>
+      <w:r>
+        <w:t>compare</w:t>
+      </w:r>
+      <w:proofErr w:type="spellEnd"/>
+      <w:r>
+        <w:t xml:space="preserve"> match</w:t>
+      </w:r>
+      <w:r>
+        <w:t xml:space="preserve"> mode og en </w:t>
+      </w:r>
+      <w:proofErr w:type="spellStart"/>
+      <w:r>
+        <w:t>prescaler</w:t>
+      </w:r>
+      <w:proofErr w:type="spellEnd"/>
+      <w:r>
+        <w:t xml:space="preserve"> på 1024. Da timer1’s OCR1A register allerede er opsat til at der skal ske et match efter et sek. Vil der nu gå et sek. før et </w:t>
+      </w:r>
+      <w:proofErr w:type="spellStart"/>
+      <w:r>
+        <w:t>interrupt</w:t>
+      </w:r>
+      <w:proofErr w:type="spellEnd"/>
+      <w:r>
+        <w:t xml:space="preserve"> vil ske. </w:t>
+      </w:r>
+      <w:proofErr w:type="spellStart"/>
+      <w:r>
+        <w:t>interrupt</w:t>
+      </w:r>
+      <w:proofErr w:type="spellEnd"/>
+      <w:r>
+        <w:t xml:space="preserve"> service rutine vil slukke for </w:t>
       </w:r>
       <w:proofErr w:type="spellStart"/>
       <w:r>
@@ -2893,785 +3220,65 @@
       </w:r>
       <w:proofErr w:type="spellEnd"/>
       <w:r>
-        <w:t>.</w:t>
-      </w:r>
-    </w:p>
-    <w:p>
-      <w:proofErr w:type="spellStart"/>
-      <w:r>
-        <w:t>ChangeState</w:t>
-      </w:r>
-      <w:proofErr w:type="spellEnd"/>
-      <w:r>
-        <w:t xml:space="preserve"> kræver </w:t>
-      </w:r>
-      <w:proofErr w:type="spellStart"/>
-      <w:r>
-        <w:t>LastState</w:t>
-      </w:r>
-      <w:proofErr w:type="spellEnd"/>
-      <w:r>
-        <w:t xml:space="preserve"> som input og </w:t>
-      </w:r>
-      <w:r>
-        <w:t xml:space="preserve">gemmer det sidste bane stykke i data </w:t>
-      </w:r>
-      <w:proofErr w:type="spellStart"/>
-      <w:r>
-        <w:t>space</w:t>
-      </w:r>
-      <w:proofErr w:type="spellEnd"/>
-      <w:r>
-        <w:t xml:space="preserve"> samt opdatere </w:t>
-      </w:r>
-      <w:proofErr w:type="spellStart"/>
-      <w:r>
-        <w:t>state</w:t>
-      </w:r>
-      <w:proofErr w:type="spellEnd"/>
-      <w:r>
-        <w:t>.</w:t>
-      </w:r>
-    </w:p>
-    <w:p>
-      <w:proofErr w:type="spellStart"/>
-      <w:r>
-        <w:t>ChangeState</w:t>
-      </w:r>
-      <w:proofErr w:type="spellEnd"/>
-      <w:r>
-        <w:t xml:space="preserve"> starter med at kalde subrutinen </w:t>
-      </w:r>
-      <w:proofErr w:type="spellStart"/>
-      <w:r>
-        <w:t>StoreTrack</w:t>
-      </w:r>
-      <w:proofErr w:type="spellEnd"/>
-      <w:r>
-        <w:t xml:space="preserve"> hvilket vil gemme </w:t>
-      </w:r>
-      <w:r>
-        <w:t>det bane stykke bilen forlader</w:t>
-      </w:r>
-      <w:r>
-        <w:t xml:space="preserve"> og nulstille distance tælleren. </w:t>
-      </w:r>
-      <w:r>
-        <w:t xml:space="preserve">Herefter opdateres State med </w:t>
-      </w:r>
-      <w:proofErr w:type="spellStart"/>
-      <w:r>
-        <w:t>værdigen</w:t>
-      </w:r>
-      <w:proofErr w:type="spellEnd"/>
-      <w:r>
-        <w:t xml:space="preserve"> i </w:t>
-      </w:r>
-      <w:proofErr w:type="spellStart"/>
-      <w:r>
-        <w:t>LastState</w:t>
-      </w:r>
-      <w:proofErr w:type="spellEnd"/>
-      <w:r>
-        <w:t xml:space="preserve"> og der med opdatere hvilket State bilen vil køre efter. </w:t>
+        <w:t xml:space="preserve"> og sætte </w:t>
+      </w:r>
+      <w:proofErr w:type="spellStart"/>
+      <w:r>
+        <w:t>LEDTimOn</w:t>
+      </w:r>
+      <w:proofErr w:type="spellEnd"/>
+      <w:r>
+        <w:t xml:space="preserve"> flaget lavt igen så </w:t>
+      </w:r>
+      <w:r>
+        <w:t>subrutinen</w:t>
+      </w:r>
+      <w:r>
+        <w:t xml:space="preserve"> </w:t>
+      </w:r>
+      <w:proofErr w:type="spellStart"/>
+      <w:r>
+        <w:t>SetLED</w:t>
+      </w:r>
+      <w:proofErr w:type="spellEnd"/>
+      <w:r>
+        <w:t xml:space="preserve"> atter kan ændre </w:t>
+      </w:r>
+      <w:proofErr w:type="spellStart"/>
+      <w:r>
+        <w:t>LED’eren</w:t>
+      </w:r>
+      <w:proofErr w:type="spellEnd"/>
+      <w:r>
+        <w:t xml:space="preserve">. </w:t>
       </w:r>
     </w:p>
     <w:p/>
     <w:p>
       <w:proofErr w:type="spellStart"/>
       <w:r>
-        <w:t>StoreTrack</w:t>
-      </w:r>
-      <w:proofErr w:type="spellEnd"/>
-    </w:p>
-    <w:p>
-      <w:proofErr w:type="spellStart"/>
-      <w:r>
-        <w:t>StoreTrack</w:t>
-      </w:r>
-      <w:proofErr w:type="spellEnd"/>
-      <w:r>
-        <w:t xml:space="preserve"> </w:t>
-      </w:r>
-      <w:r>
-        <w:t>subrutinen</w:t>
-      </w:r>
-      <w:r>
-        <w:t xml:space="preserve"> </w:t>
-      </w:r>
-      <w:r>
-        <w:t>tager den</w:t>
-      </w:r>
-      <w:r>
-        <w:t xml:space="preserve"> opmålte </w:t>
-      </w:r>
-      <w:r>
-        <w:t>distance</w:t>
-      </w:r>
-      <w:r>
-        <w:t xml:space="preserve"> samt hvilket </w:t>
-      </w:r>
-      <w:proofErr w:type="spellStart"/>
-      <w:r>
-        <w:t>state</w:t>
-      </w:r>
-      <w:proofErr w:type="spellEnd"/>
-      <w:r>
-        <w:t xml:space="preserve"> den er opmålt under </w:t>
-      </w:r>
-      <w:r>
-        <w:t xml:space="preserve">og gemmer den i data </w:t>
-      </w:r>
-      <w:proofErr w:type="spellStart"/>
-      <w:r>
-        <w:t>space</w:t>
-      </w:r>
-      <w:proofErr w:type="spellEnd"/>
-      <w:r>
-        <w:t xml:space="preserve">. </w:t>
-      </w:r>
-    </w:p>
-    <w:p>
-      <w:proofErr w:type="spellStart"/>
-      <w:r>
-        <w:t>StoreTrack</w:t>
-      </w:r>
-      <w:proofErr w:type="spellEnd"/>
-      <w:r>
-        <w:t xml:space="preserve"> kræver </w:t>
-      </w:r>
-      <w:r>
-        <w:t>distance</w:t>
-      </w:r>
-      <w:r>
-        <w:t xml:space="preserve"> liggende i </w:t>
-      </w:r>
-      <w:proofErr w:type="spellStart"/>
-      <w:r>
-        <w:t>DistH</w:t>
-      </w:r>
-      <w:proofErr w:type="spellEnd"/>
-      <w:r>
-        <w:t xml:space="preserve"> med høje Byte og </w:t>
-      </w:r>
-      <w:proofErr w:type="spellStart"/>
-      <w:r>
-        <w:t>DistL</w:t>
-      </w:r>
-      <w:proofErr w:type="spellEnd"/>
-      <w:r>
-        <w:t xml:space="preserve"> med lave </w:t>
-      </w:r>
-      <w:proofErr w:type="spellStart"/>
-      <w:r>
-        <w:t>DistL</w:t>
-      </w:r>
-      <w:proofErr w:type="spellEnd"/>
-      <w:r>
-        <w:t xml:space="preserve">. </w:t>
-      </w:r>
-      <w:r>
-        <w:t xml:space="preserve">State i bit 7 og 6 i SREG2. </w:t>
-      </w:r>
-      <w:proofErr w:type="spellStart"/>
-      <w:r>
-        <w:t>StoreTrack</w:t>
-      </w:r>
-      <w:proofErr w:type="spellEnd"/>
-      <w:r>
-        <w:t xml:space="preserve"> gemmer </w:t>
-      </w:r>
-      <w:proofErr w:type="spellStart"/>
-      <w:r>
-        <w:t>DistH</w:t>
-      </w:r>
-      <w:proofErr w:type="spellEnd"/>
-      <w:r>
-        <w:t xml:space="preserve"> med State i bit 7 og 6 samt </w:t>
-      </w:r>
-      <w:proofErr w:type="spellStart"/>
-      <w:r>
-        <w:t>DistL</w:t>
-      </w:r>
-      <w:proofErr w:type="spellEnd"/>
-      <w:r>
-        <w:t xml:space="preserve"> </w:t>
-      </w:r>
-      <w:r>
-        <w:t xml:space="preserve">i data </w:t>
-      </w:r>
-      <w:proofErr w:type="spellStart"/>
-      <w:r>
-        <w:t>space</w:t>
-      </w:r>
-      <w:proofErr w:type="spellEnd"/>
-      <w:r>
-        <w:t>.</w:t>
-      </w:r>
-    </w:p>
-    <w:p>
-      <w:proofErr w:type="spellStart"/>
-      <w:r>
-        <w:t>StoreTrack</w:t>
-      </w:r>
-      <w:proofErr w:type="spellEnd"/>
-      <w:r>
-        <w:t xml:space="preserve"> starter med at ligge </w:t>
-      </w:r>
-      <w:proofErr w:type="spellStart"/>
-      <w:r>
-        <w:t>state</w:t>
-      </w:r>
-      <w:proofErr w:type="spellEnd"/>
-      <w:r>
-        <w:t xml:space="preserve"> fra SREG2 ind i bit 7 til 6 i </w:t>
-      </w:r>
-      <w:proofErr w:type="spellStart"/>
-      <w:r>
-        <w:t>DistL</w:t>
-      </w:r>
-      <w:proofErr w:type="spellEnd"/>
-      <w:r>
-        <w:t xml:space="preserve">. Herefter gemmes </w:t>
-      </w:r>
-      <w:proofErr w:type="spellStart"/>
-      <w:r>
-        <w:t>DistH</w:t>
-      </w:r>
-      <w:proofErr w:type="spellEnd"/>
-      <w:r>
-        <w:t xml:space="preserve"> på </w:t>
-      </w:r>
-      <w:proofErr w:type="spellStart"/>
-      <w:r>
-        <w:t>Z’s</w:t>
-      </w:r>
-      <w:proofErr w:type="spellEnd"/>
-      <w:r>
-        <w:t xml:space="preserve"> plaseringen og </w:t>
-      </w:r>
-      <w:r>
-        <w:t xml:space="preserve">Z </w:t>
-      </w:r>
-      <w:proofErr w:type="spellStart"/>
-      <w:r>
-        <w:t>incremeteres</w:t>
-      </w:r>
-      <w:proofErr w:type="spellEnd"/>
-      <w:r>
-        <w:t xml:space="preserve">. </w:t>
-      </w:r>
-      <w:proofErr w:type="spellStart"/>
-      <w:r>
-        <w:t>DistL</w:t>
-      </w:r>
-      <w:proofErr w:type="spellEnd"/>
-      <w:r>
-        <w:t xml:space="preserve"> gemmes nu på </w:t>
-      </w:r>
-      <w:proofErr w:type="spellStart"/>
-      <w:r>
-        <w:t>på</w:t>
-      </w:r>
-      <w:proofErr w:type="spellEnd"/>
-      <w:r>
-        <w:t xml:space="preserve"> </w:t>
-      </w:r>
-      <w:proofErr w:type="spellStart"/>
-      <w:r>
-        <w:t>Z’s</w:t>
-      </w:r>
-      <w:proofErr w:type="spellEnd"/>
-      <w:r>
-        <w:t xml:space="preserve"> plaseringen og Z </w:t>
-      </w:r>
-      <w:r>
-        <w:t xml:space="preserve"> </w:t>
-      </w:r>
-      <w:proofErr w:type="spellStart"/>
-      <w:r>
-        <w:t>incremeteres</w:t>
-      </w:r>
-      <w:proofErr w:type="spellEnd"/>
-      <w:r>
-        <w:t xml:space="preserve"> igen så </w:t>
-      </w:r>
-      <w:r>
-        <w:t xml:space="preserve">Z placering er ved den næste ledige placering til næste gang </w:t>
-      </w:r>
-      <w:proofErr w:type="spellStart"/>
-      <w:r>
-        <w:t>StoreTrack</w:t>
-      </w:r>
-      <w:proofErr w:type="spellEnd"/>
-      <w:r>
-        <w:t xml:space="preserve"> kaldes. Nu nulstilles </w:t>
-      </w:r>
-      <w:proofErr w:type="spellStart"/>
-      <w:r>
-        <w:t>DistH</w:t>
-      </w:r>
-      <w:proofErr w:type="spellEnd"/>
-      <w:r>
-        <w:t xml:space="preserve"> og </w:t>
-      </w:r>
-      <w:proofErr w:type="spellStart"/>
-      <w:r>
-        <w:t>DistL</w:t>
-      </w:r>
-      <w:proofErr w:type="spellEnd"/>
-      <w:r>
-        <w:t xml:space="preserve"> samt </w:t>
-      </w:r>
-      <w:proofErr w:type="spellStart"/>
-      <w:r>
-        <w:t>StoreTrack</w:t>
-      </w:r>
-      <w:proofErr w:type="spellEnd"/>
-      <w:r>
-        <w:t xml:space="preserve"> afsluttes. </w:t>
-      </w:r>
-    </w:p>
-    <w:p/>
-    <w:p>
-      <w:proofErr w:type="spellStart"/>
-      <w:r>
-        <w:t>StateLED</w:t>
-      </w:r>
-      <w:proofErr w:type="spellEnd"/>
-      <w:r>
-        <w:t xml:space="preserve"> </w:t>
-      </w:r>
-    </w:p>
-    <w:p>
-      <w:proofErr w:type="spellStart"/>
-      <w:r>
-        <w:t>StateLED</w:t>
-      </w:r>
-      <w:proofErr w:type="spellEnd"/>
-      <w:r>
-        <w:t xml:space="preserve"> </w:t>
-      </w:r>
-      <w:r>
-        <w:t>subrutinen</w:t>
-      </w:r>
-      <w:r>
-        <w:t xml:space="preserve"> </w:t>
-      </w:r>
-      <w:r>
-        <w:t xml:space="preserve">ændre RGB </w:t>
-      </w:r>
-      <w:proofErr w:type="spellStart"/>
-      <w:r>
-        <w:t>LED’eren</w:t>
-      </w:r>
-      <w:proofErr w:type="spellEnd"/>
-      <w:r>
-        <w:t xml:space="preserve"> efter hvilket </w:t>
-      </w:r>
-      <w:proofErr w:type="spellStart"/>
-      <w:r>
-        <w:t>state</w:t>
-      </w:r>
-      <w:proofErr w:type="spellEnd"/>
-      <w:r>
-        <w:t xml:space="preserve"> bilen køre in. </w:t>
-      </w:r>
-    </w:p>
-    <w:p>
-      <w:proofErr w:type="spellStart"/>
-      <w:r>
-        <w:t>StateLED</w:t>
-      </w:r>
-      <w:proofErr w:type="spellEnd"/>
-      <w:r>
-        <w:t xml:space="preserve"> kræver State og </w:t>
-      </w:r>
-      <w:proofErr w:type="spellStart"/>
-      <w:r>
-        <w:t>retunere</w:t>
-      </w:r>
-      <w:proofErr w:type="spellEnd"/>
-      <w:r>
-        <w:t xml:space="preserve"> ved hjælp af RGB </w:t>
-      </w:r>
-      <w:proofErr w:type="spellStart"/>
-      <w:r>
-        <w:t>LED’eren</w:t>
-      </w:r>
-      <w:proofErr w:type="spellEnd"/>
-      <w:r>
-        <w:t xml:space="preserve"> hvilket State bilen mener den køre i. </w:t>
-      </w:r>
-    </w:p>
-    <w:p>
-      <w:proofErr w:type="spellStart"/>
-      <w:r>
-        <w:t>StateLED</w:t>
-      </w:r>
-      <w:proofErr w:type="spellEnd"/>
-      <w:r>
-        <w:t xml:space="preserve"> starter med at tjekke hvilket State bilen køre i ved brug af bit 7 og 6 i SREG2. Herefter ændres </w:t>
-      </w:r>
-      <w:proofErr w:type="spellStart"/>
-      <w:r>
-        <w:t>LED’eren</w:t>
-      </w:r>
-      <w:proofErr w:type="spellEnd"/>
-      <w:r>
-        <w:t xml:space="preserve"> til Sving1_LED, </w:t>
-      </w:r>
-      <w:proofErr w:type="spellStart"/>
-      <w:r>
-        <w:t>Lige_LED</w:t>
-      </w:r>
-      <w:proofErr w:type="spellEnd"/>
-      <w:r>
-        <w:t xml:space="preserve"> eller Sving2_Led at efter hvilket </w:t>
-      </w:r>
-      <w:proofErr w:type="spellStart"/>
-      <w:r>
-        <w:t>state</w:t>
-      </w:r>
-      <w:proofErr w:type="spellEnd"/>
-      <w:r>
-        <w:t xml:space="preserve"> bilen er i. </w:t>
-      </w:r>
-      <w:proofErr w:type="spellStart"/>
-      <w:r>
-        <w:t>Dettet</w:t>
-      </w:r>
-      <w:proofErr w:type="spellEnd"/>
-      <w:r>
-        <w:t xml:space="preserve"> gøres ved hjælp af subrutinen </w:t>
-      </w:r>
-      <w:proofErr w:type="spellStart"/>
-      <w:r>
-        <w:t>LEDSet</w:t>
-      </w:r>
-      <w:proofErr w:type="spellEnd"/>
-      <w:r>
-        <w:t xml:space="preserve">. </w:t>
-      </w:r>
-    </w:p>
-    <w:p/>
-    <w:p>
-      <w:proofErr w:type="spellStart"/>
-      <w:r>
-        <w:t>SendTrack</w:t>
-      </w:r>
-      <w:proofErr w:type="spellEnd"/>
-      <w:r>
-        <w:t xml:space="preserve"> </w:t>
-      </w:r>
-    </w:p>
-    <w:p>
-      <w:proofErr w:type="spellStart"/>
-      <w:r>
-        <w:t>SendTrack</w:t>
-      </w:r>
-      <w:proofErr w:type="spellEnd"/>
-      <w:r>
-        <w:t xml:space="preserve"> </w:t>
-      </w:r>
-      <w:r>
-        <w:t>subrutinen</w:t>
-      </w:r>
-      <w:r>
-        <w:t xml:space="preserve"> stopper bilen og</w:t>
-      </w:r>
-      <w:r>
-        <w:t xml:space="preserve"> </w:t>
-      </w:r>
-      <w:r>
-        <w:t>sender</w:t>
-      </w:r>
-      <w:r>
-        <w:t xml:space="preserve"> den opmålte bane. </w:t>
-      </w:r>
-    </w:p>
-    <w:p>
-      <w:proofErr w:type="spellStart"/>
-      <w:r>
-        <w:t>SendTrack</w:t>
-      </w:r>
-      <w:proofErr w:type="spellEnd"/>
-      <w:r>
-        <w:t xml:space="preserve"> </w:t>
-      </w:r>
-      <w:r>
-        <w:t xml:space="preserve">kræver </w:t>
-      </w:r>
-      <w:r>
-        <w:t xml:space="preserve">banen i data </w:t>
-      </w:r>
-      <w:proofErr w:type="spellStart"/>
-      <w:r>
-        <w:t>space</w:t>
-      </w:r>
-      <w:proofErr w:type="spellEnd"/>
-      <w:r>
-        <w:t xml:space="preserve"> og </w:t>
-      </w:r>
-      <w:proofErr w:type="spellStart"/>
-      <w:r>
-        <w:t>retunere</w:t>
-      </w:r>
-      <w:proofErr w:type="spellEnd"/>
-      <w:r>
-        <w:t xml:space="preserve"> banen over </w:t>
-      </w:r>
-      <w:r>
-        <w:t>seriel kommunikation</w:t>
-      </w:r>
-      <w:r>
-        <w:t>.</w:t>
-      </w:r>
-    </w:p>
-    <w:p>
-      <w:proofErr w:type="spellStart"/>
-      <w:r>
-        <w:t>SendTrack</w:t>
-      </w:r>
-      <w:proofErr w:type="spellEnd"/>
-      <w:r>
-        <w:t xml:space="preserve"> starter med at kalde </w:t>
-      </w:r>
-      <w:r>
-        <w:t>subrutinen</w:t>
-      </w:r>
-      <w:r>
-        <w:t xml:space="preserve"> </w:t>
-      </w:r>
-      <w:proofErr w:type="spellStart"/>
-      <w:r>
         <w:t>StopCar</w:t>
       </w:r>
       <w:proofErr w:type="spellEnd"/>
-      <w:r>
-        <w:t xml:space="preserve"> hvilket stopper bilen. </w:t>
-      </w:r>
-      <w:r>
-        <w:t xml:space="preserve">Herefter slukkes for globale </w:t>
-      </w:r>
-      <w:proofErr w:type="spellStart"/>
-      <w:r>
-        <w:t>interupt</w:t>
-      </w:r>
-      <w:proofErr w:type="spellEnd"/>
-      <w:r>
-        <w:t xml:space="preserve">. </w:t>
-      </w:r>
-      <w:r>
-        <w:t xml:space="preserve">For at vide hvor slutningen på opmålingen er i </w:t>
-      </w:r>
-      <w:proofErr w:type="spellStart"/>
-      <w:r>
-        <w:t>dataspace</w:t>
-      </w:r>
-      <w:proofErr w:type="spellEnd"/>
-      <w:r>
-        <w:t xml:space="preserve"> gemmes nu Z i Temp1 (høje Byte) og Temp2 (lave Byte). </w:t>
-      </w:r>
-      <w:r>
-        <w:t>N</w:t>
-      </w:r>
-      <w:r>
-        <w:t xml:space="preserve">u gemmes Z med værdien i </w:t>
-      </w:r>
-      <w:proofErr w:type="spellStart"/>
-      <w:r>
-        <w:t>ZStart</w:t>
-      </w:r>
-      <w:proofErr w:type="spellEnd"/>
-      <w:r>
-        <w:t xml:space="preserve">. </w:t>
-      </w:r>
-      <w:r>
-        <w:t xml:space="preserve">Herefter </w:t>
-      </w:r>
-      <w:r>
-        <w:t xml:space="preserve">kommer </w:t>
-      </w:r>
-      <w:proofErr w:type="spellStart"/>
-      <w:r>
-        <w:t>SendTrack</w:t>
-      </w:r>
-      <w:proofErr w:type="spellEnd"/>
-      <w:r>
-        <w:t xml:space="preserve"> ind i et loop hvor den vil sende alle </w:t>
-      </w:r>
-      <w:proofErr w:type="spellStart"/>
-      <w:r>
-        <w:t>t</w:t>
-      </w:r>
-      <w:r>
-        <w:t>rack’ne</w:t>
-      </w:r>
-      <w:proofErr w:type="spellEnd"/>
-      <w:r>
-        <w:t>. Dette gøre</w:t>
-      </w:r>
-      <w:r>
-        <w:t>s</w:t>
-      </w:r>
-      <w:r>
-        <w:t xml:space="preserve"> ved den</w:t>
-      </w:r>
-      <w:r>
-        <w:t xml:space="preserve"> i loopet indhenter værdien på adressen som Z angiver og post </w:t>
-      </w:r>
-      <w:proofErr w:type="spellStart"/>
-      <w:r>
-        <w:t>incrematere</w:t>
-      </w:r>
-      <w:proofErr w:type="spellEnd"/>
-      <w:r>
-        <w:t xml:space="preserve"> z. Der efter sendes værdien. Dette gøres mens </w:t>
-      </w:r>
-      <w:proofErr w:type="spellStart"/>
-      <w:r>
-        <w:t>Z’s</w:t>
-      </w:r>
-      <w:proofErr w:type="spellEnd"/>
-      <w:r>
-        <w:t xml:space="preserve"> værdi er mindre end </w:t>
-      </w:r>
-      <w:proofErr w:type="spellStart"/>
-      <w:r>
-        <w:t>Z’s</w:t>
-      </w:r>
-      <w:proofErr w:type="spellEnd"/>
-      <w:r>
-        <w:t xml:space="preserve"> værdi da </w:t>
-      </w:r>
-      <w:proofErr w:type="spellStart"/>
-      <w:r>
-        <w:t>SendTrack</w:t>
-      </w:r>
-      <w:proofErr w:type="spellEnd"/>
-      <w:r>
-        <w:t xml:space="preserve"> blev kaldt. Når værdien er den samme tændes der for gl</w:t>
-      </w:r>
-      <w:r>
-        <w:t>o</w:t>
-      </w:r>
-      <w:r>
-        <w:t xml:space="preserve">bal </w:t>
-      </w:r>
-      <w:proofErr w:type="spellStart"/>
-      <w:r>
-        <w:t>interupt</w:t>
-      </w:r>
-      <w:proofErr w:type="spellEnd"/>
-      <w:r>
-        <w:t xml:space="preserve"> </w:t>
-      </w:r>
-      <w:r>
-        <w:t xml:space="preserve">igen og </w:t>
-      </w:r>
-      <w:proofErr w:type="spellStart"/>
-      <w:r>
-        <w:t>SendTrack</w:t>
-      </w:r>
-      <w:proofErr w:type="spellEnd"/>
-      <w:r>
-        <w:t xml:space="preserve"> </w:t>
-      </w:r>
-      <w:r>
-        <w:t>afsluttes.</w:t>
-      </w:r>
-    </w:p>
-    <w:p/>
-    <w:p/>
-    <w:p>
-      <w:r>
-        <w:t>---------------------------------------Dette er blevet opdateret-------------------------------------------------------------------</w:t>
-      </w:r>
-    </w:p>
-    <w:p>
-      <w:proofErr w:type="spellStart"/>
-      <w:r>
-        <w:t>SetSpeed</w:t>
-      </w:r>
-      <w:proofErr w:type="spellEnd"/>
-    </w:p>
-    <w:p>
-      <w:proofErr w:type="spellStart"/>
-      <w:r>
-        <w:t>SetSpeed</w:t>
-      </w:r>
-      <w:proofErr w:type="spellEnd"/>
-      <w:r>
-        <w:t xml:space="preserve"> subrutinen tager den aktuelle </w:t>
-      </w:r>
-      <w:r>
-        <w:t>værdi</w:t>
-      </w:r>
-      <w:r>
-        <w:t xml:space="preserve"> </w:t>
-      </w:r>
-      <w:r>
-        <w:t>fra</w:t>
-      </w:r>
-      <w:r>
-        <w:t xml:space="preserve"> 0 til</w:t>
-      </w:r>
-      <w:r>
-        <w:t xml:space="preserve"> og med</w:t>
-      </w:r>
-      <w:r>
-        <w:t xml:space="preserve"> 100 i registret Arg og sætter bilens hastighed til aktuelle </w:t>
-      </w:r>
-      <w:r>
-        <w:t>værdi</w:t>
-      </w:r>
-      <w:r>
-        <w:t xml:space="preserve"> i procent af bilens max hastighed.</w:t>
-      </w:r>
-    </w:p>
-    <w:p>
-      <w:proofErr w:type="spellStart"/>
-      <w:r>
-        <w:t>SetSpeed</w:t>
-      </w:r>
-      <w:proofErr w:type="spellEnd"/>
-      <w:r>
-        <w:t xml:space="preserve"> kræver en parameter,</w:t>
-      </w:r>
-      <w:r>
-        <w:t xml:space="preserve"> den ønskede</w:t>
-      </w:r>
-      <w:r>
-        <w:t xml:space="preserve"> hastighed </w:t>
-      </w:r>
-      <w:r>
-        <w:t>fra</w:t>
-      </w:r>
-      <w:r>
-        <w:t xml:space="preserve"> 0 til</w:t>
-      </w:r>
-      <w:r>
-        <w:t xml:space="preserve"> og med</w:t>
-      </w:r>
-      <w:r>
-        <w:t xml:space="preserve"> 100 i ligges i registret </w:t>
-      </w:r>
-      <w:proofErr w:type="spellStart"/>
-      <w:r>
-        <w:t>InBesked</w:t>
-      </w:r>
-      <w:proofErr w:type="spellEnd"/>
-      <w:r>
-        <w:t xml:space="preserve">. </w:t>
-      </w:r>
-      <w:proofErr w:type="spellStart"/>
-      <w:r>
-        <w:t>SetSpeed</w:t>
-      </w:r>
-      <w:proofErr w:type="spellEnd"/>
-      <w:r>
-        <w:t xml:space="preserve"> returnere</w:t>
+    </w:p>
+    <w:p>
+      <w:proofErr w:type="spellStart"/>
+      <w:r>
+        <w:t>StopCar</w:t>
+      </w:r>
+      <w:proofErr w:type="spellEnd"/>
+      <w:r>
+        <w:t xml:space="preserve"> subrutinen bruges til at stoppe bilen.</w:t>
+      </w:r>
+    </w:p>
+    <w:p>
+      <w:proofErr w:type="spellStart"/>
+      <w:r>
+        <w:t>StopCar</w:t>
+      </w:r>
+      <w:proofErr w:type="spellEnd"/>
+      <w:r>
+        <w:t xml:space="preserve"> kræver ingen parameter og returnere</w:t>
       </w:r>
       <w:r>
         <w:t>r</w:t>
@@ -3681,98 +3288,46 @@
       </w:r>
     </w:p>
     <w:p>
-      <w:r>
-        <w:t xml:space="preserve">Det første der sker i </w:t>
-      </w:r>
-      <w:proofErr w:type="spellStart"/>
-      <w:r>
-        <w:t>SetSpeed</w:t>
-      </w:r>
-      <w:proofErr w:type="spellEnd"/>
-      <w:r>
-        <w:t xml:space="preserve"> er at</w:t>
-      </w:r>
-      <w:r>
-        <w:t xml:space="preserve"> </w:t>
-      </w:r>
-      <w:proofErr w:type="spellStart"/>
-      <w:r>
-        <w:t>InBesked</w:t>
-      </w:r>
-      <w:proofErr w:type="spellEnd"/>
-      <w:r>
-        <w:t xml:space="preserve"> bliver </w:t>
-      </w:r>
-      <w:r>
-        <w:t xml:space="preserve">tjekket for at være 100, hvis den </w:t>
-      </w:r>
-      <w:r>
-        <w:t xml:space="preserve">ikke er dette </w:t>
-      </w:r>
-      <w:r>
-        <w:t xml:space="preserve">vil </w:t>
-      </w:r>
-      <w:proofErr w:type="spellStart"/>
-      <w:r>
-        <w:t>InBesked</w:t>
-      </w:r>
-      <w:proofErr w:type="spellEnd"/>
-      <w:r>
-        <w:t xml:space="preserve"> blive kopieret til Arg og</w:t>
-      </w:r>
-      <w:r>
-        <w:t xml:space="preserve"> </w:t>
-      </w:r>
-      <w:r>
-        <w:t>subrutinen CalcOCR2 bliver kaldt. CalcOCR2 returnere</w:t>
-      </w:r>
-      <w:r>
-        <w:t>r</w:t>
-      </w:r>
-      <w:r>
-        <w:t xml:space="preserve"> den værdi der skal l</w:t>
+      <w:proofErr w:type="spellStart"/>
+      <w:r>
+        <w:t>StopCar</w:t>
+      </w:r>
+      <w:proofErr w:type="spellEnd"/>
+      <w:r>
+        <w:t xml:space="preserve"> starter med at l</w:t>
       </w:r>
       <w:r>
         <w:t>æ</w:t>
       </w:r>
       <w:r>
-        <w:t>gges i timer 2’s OCR register kaldet OCR2. Den returnere</w:t>
-      </w:r>
-      <w:r>
-        <w:t>de</w:t>
-      </w:r>
-      <w:r>
-        <w:t xml:space="preserve"> </w:t>
-      </w:r>
-      <w:r>
-        <w:t>værdi</w:t>
-      </w:r>
-      <w:r>
-        <w:t xml:space="preserve"> i Ret1 l</w:t>
+        <w:t>gge 0 ind i registret Temp1. Temp1 l</w:t>
       </w:r>
       <w:r>
         <w:t>æ</w:t>
       </w:r>
       <w:r>
-        <w:t xml:space="preserve">gges </w:t>
+        <w:t xml:space="preserve">gges herefter ind i OCR2 bufferen hvilket vil </w:t>
+      </w:r>
+      <w:r>
+        <w:t xml:space="preserve">forårsage </w:t>
+      </w:r>
+      <w:r>
+        <w:t xml:space="preserve">at PWM til motoren vil være på 0 % næste gang </w:t>
       </w:r>
       <w:r>
         <w:rPr>
           <w:color w:val="4472C4" w:themeColor="accent1"/>
         </w:rPr>
-        <w:t xml:space="preserve">i OCR2 bufferen </w:t>
-      </w:r>
-      <w:r>
-        <w:t>hvor den vil blive lagt i OCR2 registret når timer 2’s optællin</w:t>
-      </w:r>
-      <w:r>
-        <w:t>gs</w:t>
-      </w:r>
-      <w:r>
-        <w:t xml:space="preserve"> register TCNT2 kommer op på 0xFF hvilket er</w:t>
-      </w:r>
-      <w:r>
-        <w:t xml:space="preserve"> ”toppen” af registret. Se side 565 i </w:t>
+        <w:t>TCNT2 kommer op på 0xFF.</w:t>
+      </w:r>
+      <w:r>
+        <w:rPr>
+          <w:color w:val="4472C4" w:themeColor="accent1"/>
+        </w:rPr>
+        <w:t xml:space="preserve"> </w:t>
+      </w:r>
+      <w:r>
+        <w:t xml:space="preserve">Se side 565 i </w:t>
       </w:r>
       <w:r>
         <w:t>\</w:t>
@@ -3786,398 +3341,29 @@
         <w:t>{AVR}</w:t>
       </w:r>
       <w:r>
-        <w:t>. Der</w:t>
-      </w:r>
-      <w:r>
-        <w:t>med ændres den PWM som påvirker mot</w:t>
-      </w:r>
-      <w:r>
-        <w:t>o</w:t>
-      </w:r>
-      <w:r>
-        <w:t xml:space="preserve">ren på bilen. </w:t>
-      </w:r>
-      <w:r>
-        <w:t xml:space="preserve">Hvis </w:t>
-      </w:r>
-      <w:proofErr w:type="spellStart"/>
-      <w:r>
-        <w:t>InBesked</w:t>
-      </w:r>
-      <w:proofErr w:type="spellEnd"/>
-      <w:r>
-        <w:t xml:space="preserve"> er 100 bliver OCR2 sat til 255. </w:t>
-      </w:r>
-    </w:p>
-    <w:p>
-      <w:proofErr w:type="spellStart"/>
-      <w:r>
-        <w:t>Ref</w:t>
-      </w:r>
-      <w:proofErr w:type="spellEnd"/>
-      <w:r>
-        <w:t>:</w:t>
-      </w:r>
-    </w:p>
-    <w:p>
-      <w:pPr>
-        <w:rPr>
-          <w:color w:val="4472C4" w:themeColor="accent1"/>
-        </w:rPr>
-      </w:pPr>
-      <w:r>
-        <w:rPr>
-          <w:color w:val="4472C4" w:themeColor="accent1"/>
-        </w:rPr>
-        <w:t>AVR side 565</w:t>
-      </w:r>
-    </w:p>
-    <w:p/>
-    <w:p>
-      <w:proofErr w:type="spellStart"/>
-      <w:r>
-        <w:t>PulseLED</w:t>
-      </w:r>
-      <w:proofErr w:type="spellEnd"/>
-    </w:p>
-    <w:p>
-      <w:proofErr w:type="spellStart"/>
-      <w:r>
-        <w:t>PulseLED</w:t>
-      </w:r>
-      <w:proofErr w:type="spellEnd"/>
-      <w:r>
-        <w:t xml:space="preserve"> </w:t>
-      </w:r>
-      <w:r>
-        <w:t>subrutinen</w:t>
-      </w:r>
-      <w:r>
-        <w:t xml:space="preserve"> tager en værdi på fra 0 </w:t>
-      </w:r>
-      <w:r>
-        <w:t>til</w:t>
-      </w:r>
-      <w:r>
-        <w:t xml:space="preserve"> og med</w:t>
-      </w:r>
-      <w:r>
-        <w:t xml:space="preserve"> </w:t>
-      </w:r>
-      <w:r>
-        <w:t xml:space="preserve">63 og lægger denne ud på de udgange som RGB </w:t>
-      </w:r>
-      <w:proofErr w:type="spellStart"/>
-      <w:r>
-        <w:t>LED’erne</w:t>
-      </w:r>
-      <w:proofErr w:type="spellEnd"/>
-      <w:r>
-        <w:t xml:space="preserve"> er forbundet hvor værdien vil forblive i et sekund.</w:t>
-      </w:r>
-    </w:p>
-    <w:p>
-      <w:proofErr w:type="spellStart"/>
-      <w:r>
-        <w:t>PulseLED</w:t>
-      </w:r>
-      <w:proofErr w:type="spellEnd"/>
-      <w:r>
-        <w:t xml:space="preserve"> kræver en </w:t>
-      </w:r>
-      <w:r>
-        <w:t>parameter</w:t>
-      </w:r>
-      <w:r>
-        <w:t xml:space="preserve"> fra 0 </w:t>
-      </w:r>
-      <w:r>
-        <w:t>til</w:t>
-      </w:r>
-      <w:r>
-        <w:t xml:space="preserve"> og med</w:t>
-      </w:r>
-      <w:r>
-        <w:t xml:space="preserve"> </w:t>
-      </w:r>
-      <w:r>
-        <w:t>63 i Arg og returner</w:t>
-      </w:r>
-      <w:r>
-        <w:t xml:space="preserve"> ingen værdi.</w:t>
-      </w:r>
-    </w:p>
-    <w:p>
-      <w:proofErr w:type="spellStart"/>
-      <w:r>
-        <w:t>PulseLED</w:t>
-      </w:r>
-      <w:proofErr w:type="spellEnd"/>
-      <w:r>
-        <w:t xml:space="preserve"> starter med at tjekkes værdien i Arg for at være fra 0 til 63 af samme grund som i </w:t>
-      </w:r>
-      <w:proofErr w:type="spellStart"/>
-      <w:r>
-        <w:t>SetLED</w:t>
-      </w:r>
-      <w:proofErr w:type="spellEnd"/>
-      <w:r>
-        <w:t xml:space="preserve">. Hvis værdien ikke er dette afsluttes </w:t>
-      </w:r>
-      <w:proofErr w:type="spellStart"/>
-      <w:r>
-        <w:t>PulseLED</w:t>
-      </w:r>
-      <w:proofErr w:type="spellEnd"/>
-      <w:r>
-        <w:t xml:space="preserve">. Hvis værdien er gyldig bliver flaget </w:t>
-      </w:r>
-      <w:proofErr w:type="spellStart"/>
-      <w:r>
-        <w:t>LEDTimOn</w:t>
-      </w:r>
-      <w:proofErr w:type="spellEnd"/>
-      <w:r>
-        <w:t xml:space="preserve"> i </w:t>
-      </w:r>
-      <w:r>
-        <w:rPr>
-          <w:color w:val="FF0000"/>
-        </w:rPr>
-        <w:t xml:space="preserve">???? </w:t>
-      </w:r>
-      <w:r>
-        <w:t xml:space="preserve">sat </w:t>
-      </w:r>
-      <w:r>
-        <w:t xml:space="preserve">højt for at sikre at LED værdien ikke bliver overskredet af </w:t>
-      </w:r>
-      <w:r>
-        <w:t>subrutinen</w:t>
-      </w:r>
-      <w:r>
-        <w:t xml:space="preserve"> </w:t>
-      </w:r>
-      <w:proofErr w:type="spellStart"/>
-      <w:r>
-        <w:t>SetLED</w:t>
-      </w:r>
-      <w:proofErr w:type="spellEnd"/>
-      <w:r>
-        <w:t xml:space="preserve"> i et sekund. Herefter </w:t>
-      </w:r>
-      <w:proofErr w:type="spellStart"/>
-      <w:r>
-        <w:t>shiftes</w:t>
-      </w:r>
-      <w:proofErr w:type="spellEnd"/>
-      <w:r>
-        <w:t xml:space="preserve"> Arg 1 bit til venstre for at passe med </w:t>
-      </w:r>
-      <w:proofErr w:type="spellStart"/>
-      <w:r>
-        <w:t>LED’ernes</w:t>
-      </w:r>
-      <w:proofErr w:type="spellEnd"/>
-      <w:r>
-        <w:t xml:space="preserve"> placering på PORTA hvilket er fra pin 6 til 1. PORTA hentes ind i Temp1 og bit 6 til 1 ud-maskes så evt. gamle LED værdier ikke påvirker de nye. LED værdien i Arg indsættes i Temp1 da Arg er blevet </w:t>
-      </w:r>
-      <w:proofErr w:type="spellStart"/>
-      <w:r>
-        <w:t>shiftet</w:t>
-      </w:r>
-      <w:proofErr w:type="spellEnd"/>
-      <w:r>
-        <w:t xml:space="preserve"> til venstre kommer værdien ind på bit 6 til 1. På denne måde påvirkes ADC konverteringen indgang pin 7 ikke. Herefter sendes Temp1 til PORTA. Timer1’s tæller register nulstilles og timeren startes med </w:t>
-      </w:r>
-      <w:proofErr w:type="spellStart"/>
-      <w:r>
-        <w:t>compare</w:t>
-      </w:r>
-      <w:proofErr w:type="spellEnd"/>
-      <w:r>
-        <w:t xml:space="preserve"> match</w:t>
-      </w:r>
-      <w:r>
-        <w:t xml:space="preserve"> mode og en </w:t>
-      </w:r>
-      <w:proofErr w:type="spellStart"/>
-      <w:r>
-        <w:t>prescaler</w:t>
-      </w:r>
-      <w:proofErr w:type="spellEnd"/>
-      <w:r>
-        <w:t xml:space="preserve"> på 1024. Da timer1’s OCR1A register allerede er opsat til at der skal ske et match efter et sek. Vil der nu gå et sek. før et </w:t>
-      </w:r>
-      <w:proofErr w:type="spellStart"/>
-      <w:r>
-        <w:t>interrupt</w:t>
-      </w:r>
-      <w:proofErr w:type="spellEnd"/>
-      <w:r>
-        <w:t xml:space="preserve"> vil ske. </w:t>
-      </w:r>
-      <w:proofErr w:type="spellStart"/>
-      <w:r>
-        <w:t>interrupt</w:t>
-      </w:r>
-      <w:proofErr w:type="spellEnd"/>
-      <w:r>
-        <w:t xml:space="preserve"> service rutine vil slukke for </w:t>
-      </w:r>
-      <w:proofErr w:type="spellStart"/>
-      <w:r>
-        <w:t>LED’eren</w:t>
-      </w:r>
-      <w:proofErr w:type="spellEnd"/>
-      <w:r>
-        <w:t xml:space="preserve"> og sætte </w:t>
-      </w:r>
-      <w:proofErr w:type="spellStart"/>
-      <w:r>
-        <w:t>LEDTimOn</w:t>
-      </w:r>
-      <w:proofErr w:type="spellEnd"/>
-      <w:r>
-        <w:t xml:space="preserve"> flaget lavt igen så </w:t>
-      </w:r>
-      <w:r>
-        <w:t>subrutinen</w:t>
-      </w:r>
-      <w:r>
-        <w:t xml:space="preserve"> </w:t>
-      </w:r>
-      <w:proofErr w:type="spellStart"/>
-      <w:r>
-        <w:t>SetLED</w:t>
-      </w:r>
-      <w:proofErr w:type="spellEnd"/>
-      <w:r>
-        <w:t xml:space="preserve"> atter kan ændre </w:t>
-      </w:r>
-      <w:proofErr w:type="spellStart"/>
-      <w:r>
-        <w:t>LED’eren</w:t>
-      </w:r>
-      <w:proofErr w:type="spellEnd"/>
-      <w:r>
-        <w:t xml:space="preserve">. </w:t>
-      </w:r>
-    </w:p>
-    <w:p/>
-    <w:p>
-      <w:proofErr w:type="spellStart"/>
-      <w:r>
-        <w:t>StopCar</w:t>
-      </w:r>
-      <w:proofErr w:type="spellEnd"/>
-    </w:p>
-    <w:p>
-      <w:proofErr w:type="spellStart"/>
-      <w:r>
-        <w:t>StopCar</w:t>
-      </w:r>
-      <w:proofErr w:type="spellEnd"/>
-      <w:r>
-        <w:t xml:space="preserve"> subrutinen bruges til at stoppe bilen.</w:t>
-      </w:r>
-    </w:p>
-    <w:p>
-      <w:proofErr w:type="spellStart"/>
-      <w:r>
-        <w:t>StopCar</w:t>
-      </w:r>
-      <w:proofErr w:type="spellEnd"/>
-      <w:r>
-        <w:t xml:space="preserve"> kræver ingen parameter og returnere</w:t>
-      </w:r>
-      <w:r>
-        <w:t>r</w:t>
-      </w:r>
-      <w:r>
-        <w:t xml:space="preserve"> ingen værdi.</w:t>
+        <w:t xml:space="preserve">. Derefter bruges </w:t>
+      </w:r>
+      <w:proofErr w:type="spellStart"/>
+      <w:r>
+        <w:t>PulsLED</w:t>
+      </w:r>
+      <w:proofErr w:type="spellEnd"/>
+      <w:r>
+        <w:t xml:space="preserve"> for at vise </w:t>
+      </w:r>
+      <w:proofErr w:type="spellStart"/>
+      <w:r>
+        <w:t>SpopCar</w:t>
+      </w:r>
+      <w:proofErr w:type="spellEnd"/>
+      <w:r>
+        <w:t xml:space="preserve"> er blevet kaldt. </w:t>
       </w:r>
     </w:p>
     <w:p>
       <w:proofErr w:type="spellStart"/>
       <w:r>
         <w:lastRenderedPageBreak/>
-        <w:t>StopCar</w:t>
-      </w:r>
-      <w:proofErr w:type="spellEnd"/>
-      <w:r>
-        <w:t xml:space="preserve"> starter med at l</w:t>
-      </w:r>
-      <w:r>
-        <w:t>æ</w:t>
-      </w:r>
-      <w:r>
-        <w:t>gge 0 ind i registret Temp1. Temp1 l</w:t>
-      </w:r>
-      <w:r>
-        <w:t>æ</w:t>
-      </w:r>
-      <w:r>
-        <w:t xml:space="preserve">gges herefter ind i OCR2 bufferen hvilket vil </w:t>
-      </w:r>
-      <w:r>
-        <w:t xml:space="preserve">forårsage </w:t>
-      </w:r>
-      <w:r>
-        <w:t xml:space="preserve">at PWM til motoren vil være på 0 % næste gang </w:t>
-      </w:r>
-      <w:r>
-        <w:rPr>
-          <w:color w:val="4472C4" w:themeColor="accent1"/>
-        </w:rPr>
-        <w:t>TCNT2 kommer op på 0xFF.</w:t>
-      </w:r>
-      <w:r>
-        <w:rPr>
-          <w:color w:val="4472C4" w:themeColor="accent1"/>
-        </w:rPr>
-        <w:t xml:space="preserve"> </w:t>
-      </w:r>
-      <w:r>
-        <w:t xml:space="preserve">Se side 565 i </w:t>
-      </w:r>
-      <w:r>
-        <w:t>\</w:t>
-      </w:r>
-      <w:proofErr w:type="spellStart"/>
-      <w:r>
-        <w:t>cite</w:t>
-      </w:r>
-      <w:proofErr w:type="spellEnd"/>
-      <w:r>
-        <w:t>{AVR}</w:t>
-      </w:r>
-      <w:r>
-        <w:t xml:space="preserve">. </w:t>
-      </w:r>
-      <w:r>
-        <w:t xml:space="preserve">Derefter bruges </w:t>
-      </w:r>
-      <w:proofErr w:type="spellStart"/>
-      <w:r>
-        <w:t>PulsLED</w:t>
-      </w:r>
-      <w:proofErr w:type="spellEnd"/>
-      <w:r>
-        <w:t xml:space="preserve"> for at vise </w:t>
-      </w:r>
-      <w:proofErr w:type="spellStart"/>
-      <w:r>
-        <w:t>SpopCar</w:t>
-      </w:r>
-      <w:proofErr w:type="spellEnd"/>
-      <w:r>
-        <w:t xml:space="preserve"> er blevet kaldt. </w:t>
-      </w:r>
-    </w:p>
-    <w:p>
-      <w:proofErr w:type="spellStart"/>
-      <w:r>
         <w:t>Ref</w:t>
       </w:r>
       <w:proofErr w:type="spellEnd"/>
@@ -4816,19 +4002,7 @@
       </w:r>
       <w:proofErr w:type="spellEnd"/>
       <w:r>
-        <w:t xml:space="preserve"> R</w:t>
-      </w:r>
-      <w:r>
-        <w:t>0</w:t>
-      </w:r>
-      <w:r>
-        <w:t xml:space="preserve"> til </w:t>
-      </w:r>
-      <w:r>
-        <w:t>venstre</w:t>
-      </w:r>
-      <w:r>
-        <w:t xml:space="preserve"> ind i </w:t>
+        <w:t xml:space="preserve"> R0 til venstre ind i </w:t>
       </w:r>
       <w:proofErr w:type="spellStart"/>
       <w:r>
@@ -4836,13 +4010,7 @@
       </w:r>
       <w:proofErr w:type="spellEnd"/>
       <w:r>
-        <w:t xml:space="preserve"> og R</w:t>
-      </w:r>
-      <w:r>
-        <w:t>1</w:t>
-      </w:r>
-      <w:r>
-        <w:t xml:space="preserve"> </w:t>
+        <w:t xml:space="preserve"> og R1 </w:t>
       </w:r>
       <w:proofErr w:type="spellStart"/>
       <w:r>
@@ -4850,13 +4018,7 @@
       </w:r>
       <w:proofErr w:type="spellEnd"/>
       <w:r>
-        <w:t xml:space="preserve"> mod </w:t>
-      </w:r>
-      <w:r>
-        <w:t>venstre</w:t>
-      </w:r>
-      <w:r>
-        <w:t xml:space="preserve"> med </w:t>
+        <w:t xml:space="preserve"> mod venstre med </w:t>
       </w:r>
       <w:proofErr w:type="spellStart"/>
       <w:r>
@@ -4864,480 +4026,1519 @@
       </w:r>
       <w:proofErr w:type="spellEnd"/>
       <w:r>
+        <w:t xml:space="preserve">. Begge shift gøres 2 gange for at have resultatet i format Q8 i R1. Til sidst kopieres R1 ind i Ret1 og </w:t>
+      </w:r>
+      <w:r>
+        <w:t>CalcOCR2</w:t>
+      </w:r>
+      <w:r>
+        <w:t xml:space="preserve"> afsluttes. </w:t>
+      </w:r>
+    </w:p>
+    <w:p>
+      <w:pPr>
+        <w:rPr>
+          <w:lang w:val="en-US"/>
+        </w:rPr>
+      </w:pPr>
+      <w:r>
+        <w:rPr>
+          <w:lang w:val="en-US"/>
+        </w:rPr>
+        <w:t>Ref</w:t>
+      </w:r>
+    </w:p>
+    <w:p>
+      <w:pPr>
+        <w:rPr>
+          <w:color w:val="C45911" w:themeColor="accent2" w:themeShade="BF"/>
+          <w:lang w:val="en-US"/>
+        </w:rPr>
+      </w:pPr>
+      <w:r>
+        <w:rPr>
+          <w:color w:val="C45911" w:themeColor="accent2" w:themeShade="BF"/>
+          <w:lang w:val="en-US"/>
+        </w:rPr>
+        <w:lastRenderedPageBreak/>
+        <w:t>AVR side 569</w:t>
+      </w:r>
+    </w:p>
+    <w:p>
+      <w:pPr>
+        <w:rPr>
+          <w:color w:val="BF8F00" w:themeColor="accent4" w:themeShade="BF"/>
+          <w:lang w:val="en-US"/>
+        </w:rPr>
+      </w:pPr>
+      <w:r>
+        <w:rPr>
+          <w:color w:val="BF8F00" w:themeColor="accent4" w:themeShade="BF"/>
+          <w:lang w:val="en-US"/>
+        </w:rPr>
+        <w:t>Fixed-Point Signal Processing side 44</w:t>
+      </w:r>
+    </w:p>
+    <w:p>
+      <w:pPr>
+        <w:rPr>
+          <w:color w:val="BF8F00" w:themeColor="accent4" w:themeShade="BF"/>
+          <w:lang w:val="en-US"/>
+        </w:rPr>
+      </w:pPr>
+    </w:p>
+    <w:p>
+      <w:proofErr w:type="spellStart"/>
+      <w:r>
+        <w:t>Cleanu</w:t>
+      </w:r>
+      <w:r>
+        <w:t>p</w:t>
+      </w:r>
+      <w:proofErr w:type="spellEnd"/>
+    </w:p>
+    <w:p>
+      <w:proofErr w:type="spellStart"/>
+      <w:r>
+        <w:t>Cleanup</w:t>
+      </w:r>
+      <w:proofErr w:type="spellEnd"/>
+      <w:r>
+        <w:t xml:space="preserve"> </w:t>
+      </w:r>
+      <w:r>
+        <w:t xml:space="preserve">subrutinen </w:t>
+      </w:r>
+      <w:r>
+        <w:t xml:space="preserve">bruges til at nulstille </w:t>
+      </w:r>
+      <w:proofErr w:type="spellStart"/>
+      <w:r>
+        <w:t>modtagede</w:t>
+      </w:r>
+      <w:proofErr w:type="spellEnd"/>
+      <w:r>
+        <w:t xml:space="preserve"> typer, </w:t>
+      </w:r>
+      <w:r>
+        <w:t>kommandoer og</w:t>
+      </w:r>
+      <w:r>
+        <w:t xml:space="preserve"> data i protokollen</w:t>
+      </w:r>
+      <w:r>
+        <w:t xml:space="preserve"> samt Arg, Ret1, Temp1 og Temp2</w:t>
+      </w:r>
+      <w:r>
         <w:t xml:space="preserve">. </w:t>
       </w:r>
+    </w:p>
+    <w:p>
+      <w:proofErr w:type="spellStart"/>
+      <w:r>
+        <w:t>Cleanup</w:t>
+      </w:r>
+      <w:proofErr w:type="spellEnd"/>
+      <w:r>
+        <w:t xml:space="preserve"> </w:t>
+      </w:r>
+      <w:r>
+        <w:t>kræver ingen parameter og</w:t>
+      </w:r>
+      <w:r>
+        <w:t xml:space="preserve"> der</w:t>
+      </w:r>
+      <w:r>
+        <w:t xml:space="preserve"> returneres ingen værdi.</w:t>
+      </w:r>
+    </w:p>
+    <w:p>
+      <w:r>
+        <w:t>0 ligges ind i registret Arg der</w:t>
+      </w:r>
+      <w:r>
+        <w:t xml:space="preserve"> </w:t>
+      </w:r>
+      <w:r>
+        <w:t xml:space="preserve">derefter </w:t>
+      </w:r>
+      <w:r>
+        <w:t xml:space="preserve">gemmes i data Space på placeringerne </w:t>
+      </w:r>
+      <w:r>
+        <w:t>\</w:t>
+      </w:r>
+      <w:proofErr w:type="spellStart"/>
+      <w:r>
+        <w:t>verb!</w:t>
+      </w:r>
+      <w:r>
+        <w:t>InType_DatSpace</w:t>
+      </w:r>
+      <w:proofErr w:type="spellEnd"/>
+      <w:r>
+        <w:t>!</w:t>
+      </w:r>
+      <w:r>
+        <w:t xml:space="preserve"> og </w:t>
+      </w:r>
+      <w:r>
+        <w:t>\</w:t>
+      </w:r>
+      <w:proofErr w:type="spellStart"/>
+      <w:r>
+        <w:t>verb!</w:t>
+      </w:r>
+      <w:r>
+        <w:t>InCmd_DatSpace</w:t>
+      </w:r>
+      <w:proofErr w:type="spellEnd"/>
+      <w:r>
+        <w:t>!.</w:t>
+      </w:r>
+      <w:r>
+        <w:t xml:space="preserve"> </w:t>
+      </w:r>
+      <w:r>
+        <w:t>D</w:t>
+      </w:r>
+      <w:r>
+        <w:t xml:space="preserve">ermed nulstiller den modtaget type og kommando. </w:t>
+      </w:r>
+      <w:r>
+        <w:t>Registrene</w:t>
+      </w:r>
+      <w:r>
+        <w:t xml:space="preserve"> </w:t>
+      </w:r>
+      <w:proofErr w:type="spellStart"/>
+      <w:r>
+        <w:t>InBesked</w:t>
+      </w:r>
+      <w:proofErr w:type="spellEnd"/>
+      <w:r>
+        <w:t xml:space="preserve">, Temp1, Temp2 og Ret1 nulstilles også ved at der gemmes 0 i dem. </w:t>
+      </w:r>
+    </w:p>
+    <w:p>
+      <w:pPr>
+        <w:rPr>
+          <w:color w:val="BF8F00" w:themeColor="accent4" w:themeShade="BF"/>
+        </w:rPr>
+      </w:pPr>
+    </w:p>
+    <w:p>
+      <w:proofErr w:type="spellStart"/>
+      <w:r>
+        <w:t>SetPrescaler</w:t>
+      </w:r>
+      <w:proofErr w:type="spellEnd"/>
+      <w:r>
+        <w:t xml:space="preserve"> </w:t>
+      </w:r>
+    </w:p>
+    <w:p>
+      <w:proofErr w:type="spellStart"/>
+      <w:r>
+        <w:t>SetPrescaler</w:t>
+      </w:r>
+      <w:proofErr w:type="spellEnd"/>
+      <w:r>
+        <w:t xml:space="preserve"> kræver en parameter i </w:t>
+      </w:r>
+      <w:proofErr w:type="spellStart"/>
+      <w:r>
+        <w:t>InBesked</w:t>
+      </w:r>
+      <w:proofErr w:type="spellEnd"/>
+      <w:r>
+        <w:t xml:space="preserve"> som er den </w:t>
+      </w:r>
+      <w:proofErr w:type="spellStart"/>
+      <w:r>
+        <w:t>prescaller</w:t>
+      </w:r>
+      <w:proofErr w:type="spellEnd"/>
+      <w:r>
+        <w:t xml:space="preserve"> man vil have sat. </w:t>
+      </w:r>
+      <w:r>
+        <w:t>V</w:t>
+      </w:r>
+      <w:r>
+        <w:t xml:space="preserve">ærdien skal være </w:t>
+      </w:r>
+      <w:r>
+        <w:t>fra</w:t>
+      </w:r>
+      <w:r>
+        <w:t xml:space="preserve"> 1 til</w:t>
+      </w:r>
+      <w:r>
+        <w:t xml:space="preserve"> og med</w:t>
+      </w:r>
+      <w:r>
+        <w:t xml:space="preserve"> 7 hvilket vælger mellem de 7 </w:t>
+      </w:r>
+      <w:proofErr w:type="spellStart"/>
+      <w:r>
+        <w:t>prescaller</w:t>
+      </w:r>
+      <w:proofErr w:type="spellEnd"/>
+      <w:r>
+        <w:t xml:space="preserve"> på timer 2. </w:t>
+      </w:r>
+      <w:proofErr w:type="spellStart"/>
+      <w:r>
+        <w:t>SetPrescaler</w:t>
+      </w:r>
+      <w:proofErr w:type="spellEnd"/>
+      <w:r>
+        <w:t xml:space="preserve"> returnere</w:t>
+      </w:r>
+      <w:r>
+        <w:t>r</w:t>
+      </w:r>
+      <w:r>
+        <w:t xml:space="preserve"> ingen værdi.</w:t>
+      </w:r>
+    </w:p>
+    <w:p>
+      <w:proofErr w:type="spellStart"/>
+      <w:r>
+        <w:t>SetPrescaler</w:t>
+      </w:r>
+      <w:proofErr w:type="spellEnd"/>
+      <w:r>
+        <w:t xml:space="preserve"> starter med at tjekke om </w:t>
+      </w:r>
+      <w:proofErr w:type="spellStart"/>
+      <w:r>
+        <w:t>InBesked</w:t>
+      </w:r>
+      <w:proofErr w:type="spellEnd"/>
+      <w:r>
+        <w:t xml:space="preserve"> ligger </w:t>
+      </w:r>
+      <w:r>
+        <w:t>fra</w:t>
+      </w:r>
+      <w:r>
+        <w:t xml:space="preserve"> 1 til</w:t>
+      </w:r>
+      <w:r>
+        <w:t xml:space="preserve"> og med</w:t>
+      </w:r>
+      <w:r>
+        <w:t xml:space="preserve"> </w:t>
+      </w:r>
+      <w:r>
+        <w:t>7 hvis den ikke gø</w:t>
+      </w:r>
+      <w:r>
+        <w:t xml:space="preserve">r dette vil den afslutte uden at påvirke </w:t>
+      </w:r>
+      <w:proofErr w:type="spellStart"/>
+      <w:r>
+        <w:t>prescalleren</w:t>
+      </w:r>
+      <w:proofErr w:type="spellEnd"/>
+      <w:r>
+        <w:t xml:space="preserve">. Hvis værdien ligger mellem 1 og 7 hentes </w:t>
+      </w:r>
+      <w:r>
+        <w:rPr>
+          <w:color w:val="00B050"/>
+        </w:rPr>
+        <w:t>TCCR2 hvilket er timer 2 kontrol registret</w:t>
+      </w:r>
+      <w:r>
+        <w:t xml:space="preserve"> ind i Temp1.</w:t>
+      </w:r>
+      <w:r>
+        <w:t xml:space="preserve"> Se side 567 i </w:t>
+      </w:r>
+      <w:r>
+        <w:t>\</w:t>
+      </w:r>
+      <w:proofErr w:type="spellStart"/>
+      <w:r>
+        <w:t>cite</w:t>
+      </w:r>
+      <w:proofErr w:type="spellEnd"/>
+      <w:r>
+        <w:t>{AVR}</w:t>
+      </w:r>
+      <w:r>
+        <w:t xml:space="preserve">. </w:t>
+      </w:r>
+      <w:r>
+        <w:t xml:space="preserve"> Bit 2 til 0 ud maskes i Temp1 for at fjer</w:t>
+      </w:r>
+      <w:r>
+        <w:t>ne den</w:t>
+      </w:r>
+      <w:r>
+        <w:t xml:space="preserve"> tid</w:t>
+      </w:r>
+      <w:r>
+        <w:t>l</w:t>
+      </w:r>
+      <w:r>
+        <w:t xml:space="preserve">igere </w:t>
+      </w:r>
+      <w:proofErr w:type="spellStart"/>
+      <w:r>
+        <w:t>prescallere</w:t>
+      </w:r>
+      <w:r>
+        <w:t>s</w:t>
+      </w:r>
+      <w:proofErr w:type="spellEnd"/>
+      <w:r>
+        <w:t xml:space="preserve"> </w:t>
+      </w:r>
+      <w:r>
+        <w:t>værdi</w:t>
+      </w:r>
+      <w:r>
+        <w:t xml:space="preserve">.  Herefter ligges </w:t>
+      </w:r>
+      <w:proofErr w:type="spellStart"/>
+      <w:r>
+        <w:t>InBesked</w:t>
+      </w:r>
+      <w:proofErr w:type="spellEnd"/>
+      <w:r>
+        <w:t xml:space="preserve"> ind i Temp1 da </w:t>
+      </w:r>
+      <w:proofErr w:type="spellStart"/>
+      <w:r>
+        <w:t>InBesked</w:t>
+      </w:r>
+      <w:proofErr w:type="spellEnd"/>
+      <w:r>
+        <w:t xml:space="preserve"> allerede er blevet tjekket for at være </w:t>
+      </w:r>
+      <w:r>
+        <w:t>fra</w:t>
+      </w:r>
+      <w:r>
+        <w:t xml:space="preserve"> 1 til</w:t>
+      </w:r>
+      <w:r>
+        <w:t xml:space="preserve"> og med</w:t>
+      </w:r>
+      <w:r>
+        <w:t xml:space="preserve"> 7 vil den v</w:t>
+      </w:r>
+      <w:r>
+        <w:t>ære maks. 3 bit stor og vil der</w:t>
+      </w:r>
+      <w:r>
+        <w:t>med ikke påvirke de andre indstillinger i TCCR2. Temp1 l</w:t>
+      </w:r>
+      <w:r>
+        <w:t>æ</w:t>
+      </w:r>
+      <w:r>
+        <w:t xml:space="preserve">gges til sidst ind i TCCR2 igen så den nye </w:t>
+      </w:r>
+      <w:proofErr w:type="spellStart"/>
+      <w:r>
+        <w:t>prescaller</w:t>
+      </w:r>
+      <w:proofErr w:type="spellEnd"/>
+      <w:r>
+        <w:t xml:space="preserve"> indstilles.   </w:t>
+      </w:r>
+    </w:p>
+    <w:p>
+      <w:proofErr w:type="spellStart"/>
+      <w:r>
+        <w:t>Ref</w:t>
+      </w:r>
+      <w:proofErr w:type="spellEnd"/>
+    </w:p>
+    <w:p>
+      <w:pPr>
+        <w:rPr>
+          <w:color w:val="00B050"/>
+        </w:rPr>
+      </w:pPr>
+      <w:r>
+        <w:rPr>
+          <w:color w:val="00B050"/>
+        </w:rPr>
+        <w:t>ACR side 567</w:t>
+      </w:r>
+    </w:p>
+    <w:p>
+      <w:r>
+        <w:t>------------------------------------------------------</w:t>
+      </w:r>
+      <w:r>
+        <w:t xml:space="preserve">Dette er nyt </w:t>
+      </w:r>
+      <w:r>
+        <w:rPr>
+          <w:rFonts w:ascii="Arial" w:eastAsia="Arial" w:hint="eastAsia"/>
+        </w:rPr>
+        <w:t>\/</w:t>
+      </w:r>
+      <w:r>
+        <w:rPr>
+          <w:rFonts w:ascii="Arial" w:eastAsia="Arial"/>
+        </w:rPr>
+        <w:t xml:space="preserve"> </w:t>
+      </w:r>
+      <w:r>
+        <w:rPr>
+          <w:rFonts w:ascii="Arial" w:eastAsia="Arial" w:hint="eastAsia"/>
+        </w:rPr>
+        <w:t>\/</w:t>
+      </w:r>
+      <w:r>
+        <w:t>-------------------------------------------------------------------</w:t>
+      </w:r>
+    </w:p>
+    <w:p>
+      <w:proofErr w:type="spellStart"/>
+      <w:r>
+        <w:t>ChangeState</w:t>
+      </w:r>
+      <w:proofErr w:type="spellEnd"/>
+      <w:r>
+        <w:t xml:space="preserve"> </w:t>
+      </w:r>
+    </w:p>
+    <w:p>
+      <w:proofErr w:type="spellStart"/>
+      <w:r>
+        <w:t>Change</w:t>
+      </w:r>
+      <w:r>
+        <w:t>State</w:t>
+      </w:r>
+      <w:proofErr w:type="spellEnd"/>
+      <w:r>
+        <w:t xml:space="preserve"> </w:t>
+      </w:r>
+      <w:r>
+        <w:t>subrutinen</w:t>
+      </w:r>
+      <w:r>
+        <w:t xml:space="preserve"> </w:t>
+      </w:r>
+      <w:r>
+        <w:t xml:space="preserve">gemmer det bane stykke </w:t>
+      </w:r>
+      <w:r>
+        <w:t>bilen forlader</w:t>
+      </w:r>
+      <w:r>
+        <w:t>.</w:t>
+      </w:r>
+      <w:r>
+        <w:t xml:space="preserve"> </w:t>
+      </w:r>
+      <w:r>
+        <w:t>S</w:t>
+      </w:r>
+      <w:r>
+        <w:t>ubrutinen</w:t>
+      </w:r>
+      <w:r>
+        <w:t xml:space="preserve"> </w:t>
+      </w:r>
+      <w:r>
+        <w:t>opdaterer også</w:t>
+      </w:r>
+      <w:r>
+        <w:t xml:space="preserve"> den angivet </w:t>
+      </w:r>
+      <w:proofErr w:type="spellStart"/>
+      <w:r>
+        <w:t>state</w:t>
+      </w:r>
+      <w:proofErr w:type="spellEnd"/>
+      <w:r>
+        <w:t xml:space="preserve"> i SREG2</w:t>
+      </w:r>
+      <w:r>
+        <w:t xml:space="preserve"> samt angiver den nye </w:t>
+      </w:r>
+      <w:proofErr w:type="spellStart"/>
+      <w:r>
+        <w:t>state</w:t>
+      </w:r>
+      <w:proofErr w:type="spellEnd"/>
+      <w:r>
+        <w:t xml:space="preserve"> med RGB </w:t>
+      </w:r>
+      <w:proofErr w:type="spellStart"/>
+      <w:r>
+        <w:t>LED’eren</w:t>
+      </w:r>
+      <w:proofErr w:type="spellEnd"/>
+      <w:r>
+        <w:t>.</w:t>
+      </w:r>
+    </w:p>
+    <w:p>
+      <w:proofErr w:type="spellStart"/>
+      <w:r>
+        <w:t>ChangeState</w:t>
+      </w:r>
+      <w:proofErr w:type="spellEnd"/>
+      <w:r>
+        <w:t xml:space="preserve"> kræver </w:t>
+      </w:r>
+      <w:proofErr w:type="spellStart"/>
+      <w:r>
+        <w:t>LastState</w:t>
+      </w:r>
+      <w:proofErr w:type="spellEnd"/>
+      <w:r>
+        <w:t xml:space="preserve"> som input og </w:t>
+      </w:r>
+      <w:r>
+        <w:t xml:space="preserve">gemmer det sidste bane stykke i data </w:t>
+      </w:r>
+      <w:proofErr w:type="spellStart"/>
+      <w:r>
+        <w:t>space</w:t>
+      </w:r>
+      <w:proofErr w:type="spellEnd"/>
+      <w:r>
+        <w:t xml:space="preserve"> samt opdatere </w:t>
+      </w:r>
+      <w:proofErr w:type="spellStart"/>
+      <w:r>
+        <w:t>state</w:t>
+      </w:r>
+      <w:proofErr w:type="spellEnd"/>
+      <w:r>
+        <w:t>.</w:t>
+      </w:r>
+    </w:p>
+    <w:p>
+      <w:proofErr w:type="spellStart"/>
+      <w:r>
+        <w:t>ChangeState</w:t>
+      </w:r>
+      <w:proofErr w:type="spellEnd"/>
+      <w:r>
+        <w:t xml:space="preserve"> starter med at kalde subrutinen </w:t>
+      </w:r>
+      <w:proofErr w:type="spellStart"/>
+      <w:r>
+        <w:t>StoreTrack</w:t>
+      </w:r>
+      <w:proofErr w:type="spellEnd"/>
+      <w:r>
+        <w:t xml:space="preserve"> hvilket vil gemme </w:t>
+      </w:r>
+      <w:r>
+        <w:t>det bane stykke bilen forlader</w:t>
+      </w:r>
+      <w:r>
+        <w:t xml:space="preserve"> og nulstille distance tælleren. </w:t>
+      </w:r>
+      <w:r>
+        <w:t xml:space="preserve">Herefter opdateres State med </w:t>
+      </w:r>
+      <w:proofErr w:type="spellStart"/>
+      <w:r>
+        <w:t>værdigen</w:t>
+      </w:r>
+      <w:proofErr w:type="spellEnd"/>
+      <w:r>
+        <w:t xml:space="preserve"> i </w:t>
+      </w:r>
+      <w:proofErr w:type="spellStart"/>
+      <w:r>
+        <w:t>LastState</w:t>
+      </w:r>
+      <w:proofErr w:type="spellEnd"/>
+      <w:r>
+        <w:t xml:space="preserve"> og der med opdatere hvilket State bilen vil køre efter. </w:t>
+      </w:r>
+    </w:p>
+    <w:p/>
+    <w:p>
+      <w:proofErr w:type="spellStart"/>
+      <w:r>
+        <w:t>StoreTrack</w:t>
+      </w:r>
+      <w:proofErr w:type="spellEnd"/>
+    </w:p>
+    <w:p>
+      <w:proofErr w:type="spellStart"/>
+      <w:r>
+        <w:t>StoreTrack</w:t>
+      </w:r>
+      <w:proofErr w:type="spellEnd"/>
+      <w:r>
+        <w:t xml:space="preserve"> </w:t>
+      </w:r>
+      <w:r>
+        <w:t>subrutinen</w:t>
+      </w:r>
+      <w:r>
+        <w:t xml:space="preserve"> </w:t>
+      </w:r>
+      <w:r>
+        <w:t>tager den</w:t>
+      </w:r>
+      <w:r>
+        <w:t xml:space="preserve"> opmålte </w:t>
+      </w:r>
+      <w:r>
+        <w:t>distance</w:t>
+      </w:r>
+      <w:r>
+        <w:t xml:space="preserve"> samt hvilket </w:t>
+      </w:r>
+      <w:proofErr w:type="spellStart"/>
+      <w:r>
+        <w:t>state</w:t>
+      </w:r>
+      <w:proofErr w:type="spellEnd"/>
+      <w:r>
+        <w:t xml:space="preserve"> den er opmålt under </w:t>
+      </w:r>
+      <w:r>
+        <w:t xml:space="preserve">og gemmer den i data </w:t>
+      </w:r>
+      <w:proofErr w:type="spellStart"/>
+      <w:r>
+        <w:t>space</w:t>
+      </w:r>
+      <w:proofErr w:type="spellEnd"/>
+      <w:r>
+        <w:t xml:space="preserve">. </w:t>
+      </w:r>
+    </w:p>
+    <w:p>
+      <w:proofErr w:type="spellStart"/>
       <w:r>
         <w:lastRenderedPageBreak/>
-        <w:t xml:space="preserve">Begge shift gøres </w:t>
-      </w:r>
-      <w:r>
-        <w:t>2</w:t>
-      </w:r>
-      <w:r>
-        <w:t xml:space="preserve"> gange for at have resultatet i format Q8 i R</w:t>
-      </w:r>
-      <w:r>
-        <w:t>1</w:t>
-      </w:r>
-      <w:r>
-        <w:t>. Til sidst kopieres R</w:t>
-      </w:r>
-      <w:r>
-        <w:t>1</w:t>
-      </w:r>
-      <w:r>
-        <w:t xml:space="preserve"> ind i Ret1 og </w:t>
-      </w:r>
-      <w:r>
-        <w:t>CalcOCR2</w:t>
-      </w:r>
+        <w:t>StoreTrack</w:t>
+      </w:r>
+      <w:proofErr w:type="spellEnd"/>
+      <w:r>
+        <w:t xml:space="preserve"> kræver </w:t>
+      </w:r>
+      <w:r>
+        <w:t>distance</w:t>
+      </w:r>
+      <w:r>
+        <w:t xml:space="preserve"> liggende i </w:t>
+      </w:r>
+      <w:proofErr w:type="spellStart"/>
+      <w:r>
+        <w:t>DistH</w:t>
+      </w:r>
+      <w:proofErr w:type="spellEnd"/>
+      <w:r>
+        <w:t xml:space="preserve"> med høje Byte og </w:t>
+      </w:r>
+      <w:proofErr w:type="spellStart"/>
+      <w:r>
+        <w:t>DistL</w:t>
+      </w:r>
+      <w:proofErr w:type="spellEnd"/>
+      <w:r>
+        <w:t xml:space="preserve"> med lave </w:t>
+      </w:r>
+      <w:proofErr w:type="spellStart"/>
+      <w:r>
+        <w:t>DistL</w:t>
+      </w:r>
+      <w:proofErr w:type="spellEnd"/>
+      <w:r>
+        <w:t xml:space="preserve">. </w:t>
+      </w:r>
+      <w:r>
+        <w:t xml:space="preserve">State i bit 7 og 6 i SREG2. </w:t>
+      </w:r>
+      <w:proofErr w:type="spellStart"/>
+      <w:r>
+        <w:t>StoreTrack</w:t>
+      </w:r>
+      <w:proofErr w:type="spellEnd"/>
+      <w:r>
+        <w:t xml:space="preserve"> gemmer </w:t>
+      </w:r>
+      <w:proofErr w:type="spellStart"/>
+      <w:r>
+        <w:t>DistH</w:t>
+      </w:r>
+      <w:proofErr w:type="spellEnd"/>
+      <w:r>
+        <w:t xml:space="preserve"> med State i bit 7 og 6 samt </w:t>
+      </w:r>
+      <w:proofErr w:type="spellStart"/>
+      <w:r>
+        <w:t>DistL</w:t>
+      </w:r>
+      <w:proofErr w:type="spellEnd"/>
+      <w:r>
+        <w:t xml:space="preserve"> </w:t>
+      </w:r>
+      <w:r>
+        <w:t xml:space="preserve">i data </w:t>
+      </w:r>
+      <w:proofErr w:type="spellStart"/>
+      <w:r>
+        <w:t>space</w:t>
+      </w:r>
+      <w:proofErr w:type="spellEnd"/>
+      <w:r>
+        <w:t>.</w:t>
+      </w:r>
+    </w:p>
+    <w:p>
+      <w:proofErr w:type="spellStart"/>
+      <w:r>
+        <w:t>StoreTrack</w:t>
+      </w:r>
+      <w:proofErr w:type="spellEnd"/>
+      <w:r>
+        <w:t xml:space="preserve"> starter med at ligge </w:t>
+      </w:r>
+      <w:proofErr w:type="spellStart"/>
+      <w:r>
+        <w:t>state</w:t>
+      </w:r>
+      <w:proofErr w:type="spellEnd"/>
+      <w:r>
+        <w:t xml:space="preserve"> fra SREG2 ind i bit 7 til 6 i </w:t>
+      </w:r>
+      <w:proofErr w:type="spellStart"/>
+      <w:r>
+        <w:t>DistL</w:t>
+      </w:r>
+      <w:proofErr w:type="spellEnd"/>
+      <w:r>
+        <w:t xml:space="preserve">. Herefter gemmes </w:t>
+      </w:r>
+      <w:proofErr w:type="spellStart"/>
+      <w:r>
+        <w:t>DistH</w:t>
+      </w:r>
+      <w:proofErr w:type="spellEnd"/>
+      <w:r>
+        <w:t xml:space="preserve"> på </w:t>
+      </w:r>
+      <w:proofErr w:type="spellStart"/>
+      <w:r>
+        <w:t>Z’s</w:t>
+      </w:r>
+      <w:proofErr w:type="spellEnd"/>
+      <w:r>
+        <w:t xml:space="preserve"> plaseringen og </w:t>
+      </w:r>
+      <w:r>
+        <w:t xml:space="preserve">Z </w:t>
+      </w:r>
+      <w:proofErr w:type="spellStart"/>
+      <w:r>
+        <w:t>incremeteres</w:t>
+      </w:r>
+      <w:proofErr w:type="spellEnd"/>
+      <w:r>
+        <w:t xml:space="preserve">. </w:t>
+      </w:r>
+      <w:proofErr w:type="spellStart"/>
+      <w:r>
+        <w:t>DistL</w:t>
+      </w:r>
+      <w:proofErr w:type="spellEnd"/>
+      <w:r>
+        <w:t xml:space="preserve"> gemmes nu på </w:t>
+      </w:r>
+      <w:proofErr w:type="spellStart"/>
+      <w:r>
+        <w:t>på</w:t>
+      </w:r>
+      <w:proofErr w:type="spellEnd"/>
+      <w:r>
+        <w:t xml:space="preserve"> </w:t>
+      </w:r>
+      <w:proofErr w:type="spellStart"/>
+      <w:r>
+        <w:t>Z’s</w:t>
+      </w:r>
+      <w:proofErr w:type="spellEnd"/>
+      <w:r>
+        <w:t xml:space="preserve"> plaseringen og Z </w:t>
+      </w:r>
+      <w:r>
+        <w:t xml:space="preserve"> </w:t>
+      </w:r>
+      <w:proofErr w:type="spellStart"/>
+      <w:r>
+        <w:t>incremeteres</w:t>
+      </w:r>
+      <w:proofErr w:type="spellEnd"/>
+      <w:r>
+        <w:t xml:space="preserve"> igen så </w:t>
+      </w:r>
+      <w:r>
+        <w:t xml:space="preserve">Z placering er ved den næste ledige placering til næste gang </w:t>
+      </w:r>
+      <w:proofErr w:type="spellStart"/>
+      <w:r>
+        <w:t>StoreTrack</w:t>
+      </w:r>
+      <w:proofErr w:type="spellEnd"/>
+      <w:r>
+        <w:t xml:space="preserve"> kaldes. Nu nulstilles </w:t>
+      </w:r>
+      <w:proofErr w:type="spellStart"/>
+      <w:r>
+        <w:t>DistH</w:t>
+      </w:r>
+      <w:proofErr w:type="spellEnd"/>
+      <w:r>
+        <w:t xml:space="preserve"> og </w:t>
+      </w:r>
+      <w:proofErr w:type="spellStart"/>
+      <w:r>
+        <w:t>DistL</w:t>
+      </w:r>
+      <w:proofErr w:type="spellEnd"/>
+      <w:r>
+        <w:t xml:space="preserve"> samt </w:t>
+      </w:r>
+      <w:proofErr w:type="spellStart"/>
+      <w:r>
+        <w:t>StoreTrack</w:t>
+      </w:r>
+      <w:proofErr w:type="spellEnd"/>
       <w:r>
         <w:t xml:space="preserve"> afsluttes. </w:t>
       </w:r>
     </w:p>
+    <w:p/>
+    <w:p>
+      <w:proofErr w:type="spellStart"/>
+      <w:r>
+        <w:t>StateLED</w:t>
+      </w:r>
+      <w:proofErr w:type="spellEnd"/>
+      <w:r>
+        <w:t xml:space="preserve"> </w:t>
+      </w:r>
+    </w:p>
+    <w:p>
+      <w:proofErr w:type="spellStart"/>
+      <w:r>
+        <w:t>StateLED</w:t>
+      </w:r>
+      <w:proofErr w:type="spellEnd"/>
+      <w:r>
+        <w:t xml:space="preserve"> </w:t>
+      </w:r>
+      <w:r>
+        <w:t>subrutinen</w:t>
+      </w:r>
+      <w:r>
+        <w:t xml:space="preserve"> </w:t>
+      </w:r>
+      <w:r>
+        <w:t xml:space="preserve">ændre RGB </w:t>
+      </w:r>
+      <w:proofErr w:type="spellStart"/>
+      <w:r>
+        <w:t>LED’eren</w:t>
+      </w:r>
+      <w:proofErr w:type="spellEnd"/>
+      <w:r>
+        <w:t xml:space="preserve"> efter hvilket </w:t>
+      </w:r>
+      <w:proofErr w:type="spellStart"/>
+      <w:r>
+        <w:t>state</w:t>
+      </w:r>
+      <w:proofErr w:type="spellEnd"/>
+      <w:r>
+        <w:t xml:space="preserve"> bilen køre in. </w:t>
+      </w:r>
+    </w:p>
+    <w:p>
+      <w:proofErr w:type="spellStart"/>
+      <w:r>
+        <w:t>StateLED</w:t>
+      </w:r>
+      <w:proofErr w:type="spellEnd"/>
+      <w:r>
+        <w:t xml:space="preserve"> kræver State og </w:t>
+      </w:r>
+      <w:proofErr w:type="spellStart"/>
+      <w:r>
+        <w:t>retunere</w:t>
+      </w:r>
+      <w:proofErr w:type="spellEnd"/>
+      <w:r>
+        <w:t xml:space="preserve"> ved hjælp af RGB </w:t>
+      </w:r>
+      <w:proofErr w:type="spellStart"/>
+      <w:r>
+        <w:t>LED’eren</w:t>
+      </w:r>
+      <w:proofErr w:type="spellEnd"/>
+      <w:r>
+        <w:t xml:space="preserve"> hvilket State bilen mener den køre i. </w:t>
+      </w:r>
+    </w:p>
+    <w:p>
+      <w:proofErr w:type="spellStart"/>
+      <w:r>
+        <w:t>StateLED</w:t>
+      </w:r>
+      <w:proofErr w:type="spellEnd"/>
+      <w:r>
+        <w:t xml:space="preserve"> starter med at tjekke hvilket State bilen køre i ved brug af bit 7 og 6 i SREG2. Herefter ændres </w:t>
+      </w:r>
+      <w:proofErr w:type="spellStart"/>
+      <w:r>
+        <w:t>LED’eren</w:t>
+      </w:r>
+      <w:proofErr w:type="spellEnd"/>
+      <w:r>
+        <w:t xml:space="preserve"> til Sving1_LED, </w:t>
+      </w:r>
+      <w:proofErr w:type="spellStart"/>
+      <w:r>
+        <w:t>Lige_LED</w:t>
+      </w:r>
+      <w:proofErr w:type="spellEnd"/>
+      <w:r>
+        <w:t xml:space="preserve"> eller Sving2_Led at efter hvilket </w:t>
+      </w:r>
+      <w:proofErr w:type="spellStart"/>
+      <w:r>
+        <w:t>state</w:t>
+      </w:r>
+      <w:proofErr w:type="spellEnd"/>
+      <w:r>
+        <w:t xml:space="preserve"> bilen er i. </w:t>
+      </w:r>
+      <w:proofErr w:type="spellStart"/>
+      <w:r>
+        <w:t>Dettet</w:t>
+      </w:r>
+      <w:proofErr w:type="spellEnd"/>
+      <w:r>
+        <w:t xml:space="preserve"> gøres ved hjælp af subrutinen </w:t>
+      </w:r>
+      <w:proofErr w:type="spellStart"/>
+      <w:r>
+        <w:t>LEDSet</w:t>
+      </w:r>
+      <w:proofErr w:type="spellEnd"/>
+      <w:r>
+        <w:t xml:space="preserve">. </w:t>
+      </w:r>
+    </w:p>
+    <w:p/>
+    <w:p>
+      <w:proofErr w:type="spellStart"/>
+      <w:r>
+        <w:t>SendTrack</w:t>
+      </w:r>
+      <w:proofErr w:type="spellEnd"/>
+      <w:r>
+        <w:t xml:space="preserve"> </w:t>
+      </w:r>
+    </w:p>
+    <w:p>
+      <w:proofErr w:type="spellStart"/>
+      <w:r>
+        <w:t>SendTrack</w:t>
+      </w:r>
+      <w:proofErr w:type="spellEnd"/>
+      <w:r>
+        <w:t xml:space="preserve"> </w:t>
+      </w:r>
+      <w:r>
+        <w:t>subrutinen</w:t>
+      </w:r>
+      <w:r>
+        <w:t xml:space="preserve"> stopper bilen og</w:t>
+      </w:r>
+      <w:r>
+        <w:t xml:space="preserve"> </w:t>
+      </w:r>
+      <w:r>
+        <w:t>sender</w:t>
+      </w:r>
+      <w:r>
+        <w:t xml:space="preserve"> den opmålte bane. </w:t>
+      </w:r>
+    </w:p>
+    <w:p>
+      <w:proofErr w:type="spellStart"/>
+      <w:r>
+        <w:t>SendTrack</w:t>
+      </w:r>
+      <w:proofErr w:type="spellEnd"/>
+      <w:r>
+        <w:t xml:space="preserve"> </w:t>
+      </w:r>
+      <w:r>
+        <w:t xml:space="preserve">kræver </w:t>
+      </w:r>
+      <w:r>
+        <w:t xml:space="preserve">banen i data </w:t>
+      </w:r>
+      <w:proofErr w:type="spellStart"/>
+      <w:r>
+        <w:t>space</w:t>
+      </w:r>
+      <w:proofErr w:type="spellEnd"/>
+      <w:r>
+        <w:t xml:space="preserve"> og </w:t>
+      </w:r>
+      <w:proofErr w:type="spellStart"/>
+      <w:r>
+        <w:t>retunere</w:t>
+      </w:r>
+      <w:proofErr w:type="spellEnd"/>
+      <w:r>
+        <w:t xml:space="preserve"> banen over </w:t>
+      </w:r>
+      <w:r>
+        <w:t>seriel kommunikation</w:t>
+      </w:r>
+      <w:r>
+        <w:t>.</w:t>
+      </w:r>
+    </w:p>
+    <w:p>
+      <w:proofErr w:type="spellStart"/>
+      <w:r>
+        <w:t>SendTrack</w:t>
+      </w:r>
+      <w:proofErr w:type="spellEnd"/>
+      <w:r>
+        <w:t xml:space="preserve"> starter med at kalde </w:t>
+      </w:r>
+      <w:r>
+        <w:t>subrutinen</w:t>
+      </w:r>
+      <w:r>
+        <w:t xml:space="preserve"> </w:t>
+      </w:r>
+      <w:proofErr w:type="spellStart"/>
+      <w:r>
+        <w:t>StopCar</w:t>
+      </w:r>
+      <w:proofErr w:type="spellEnd"/>
+      <w:r>
+        <w:t xml:space="preserve"> hvilket stopper bilen. </w:t>
+      </w:r>
+      <w:r>
+        <w:t xml:space="preserve">Herefter slukkes for globale </w:t>
+      </w:r>
+      <w:proofErr w:type="spellStart"/>
+      <w:r>
+        <w:t>interupt</w:t>
+      </w:r>
+      <w:proofErr w:type="spellEnd"/>
+      <w:r>
+        <w:t xml:space="preserve">. </w:t>
+      </w:r>
+      <w:r>
+        <w:t xml:space="preserve">For at vide hvor slutningen på opmålingen er i </w:t>
+      </w:r>
+      <w:proofErr w:type="spellStart"/>
+      <w:r>
+        <w:t>dataspace</w:t>
+      </w:r>
+      <w:proofErr w:type="spellEnd"/>
+      <w:r>
+        <w:t xml:space="preserve"> gemmes nu Z i Temp1 (høje Byte) og Temp2 (lave Byte). </w:t>
+      </w:r>
+      <w:r>
+        <w:t>N</w:t>
+      </w:r>
+      <w:r>
+        <w:t xml:space="preserve">u gemmes Z med værdien i </w:t>
+      </w:r>
+      <w:proofErr w:type="spellStart"/>
+      <w:r>
+        <w:t>ZStart</w:t>
+      </w:r>
+      <w:proofErr w:type="spellEnd"/>
+      <w:r>
+        <w:t xml:space="preserve">. </w:t>
+      </w:r>
+      <w:r>
+        <w:t xml:space="preserve">Herefter </w:t>
+      </w:r>
+      <w:r>
+        <w:t xml:space="preserve">kommer </w:t>
+      </w:r>
+      <w:proofErr w:type="spellStart"/>
+      <w:r>
+        <w:t>SendTrack</w:t>
+      </w:r>
+      <w:proofErr w:type="spellEnd"/>
+      <w:r>
+        <w:t xml:space="preserve"> ind i et loop hvor den vil sende alle </w:t>
+      </w:r>
+      <w:proofErr w:type="spellStart"/>
+      <w:r>
+        <w:t>t</w:t>
+      </w:r>
+      <w:r>
+        <w:t>rack’ne</w:t>
+      </w:r>
+      <w:proofErr w:type="spellEnd"/>
+      <w:r>
+        <w:t>. Dette gøre</w:t>
+      </w:r>
+      <w:r>
+        <w:t>s</w:t>
+      </w:r>
+      <w:r>
+        <w:t xml:space="preserve"> ved den</w:t>
+      </w:r>
+      <w:r>
+        <w:t xml:space="preserve"> i loopet indhenter værdien på adressen som Z angiver og post </w:t>
+      </w:r>
+      <w:proofErr w:type="spellStart"/>
+      <w:r>
+        <w:t>incrematere</w:t>
+      </w:r>
+      <w:proofErr w:type="spellEnd"/>
+      <w:r>
+        <w:t xml:space="preserve"> z. Der efter sendes værdien. Dette gøres mens </w:t>
+      </w:r>
+      <w:proofErr w:type="spellStart"/>
+      <w:r>
+        <w:t>Z’s</w:t>
+      </w:r>
+      <w:proofErr w:type="spellEnd"/>
+      <w:r>
+        <w:t xml:space="preserve"> værdi er mindre end </w:t>
+      </w:r>
+      <w:proofErr w:type="spellStart"/>
+      <w:r>
+        <w:t>Z’s</w:t>
+      </w:r>
+      <w:proofErr w:type="spellEnd"/>
+      <w:r>
+        <w:t xml:space="preserve"> værdi da </w:t>
+      </w:r>
+      <w:proofErr w:type="spellStart"/>
+      <w:r>
+        <w:t>SendTrack</w:t>
+      </w:r>
+      <w:proofErr w:type="spellEnd"/>
+      <w:r>
+        <w:t xml:space="preserve"> blev kaldt. Når værdien er den samme tændes der for gl</w:t>
+      </w:r>
+      <w:r>
+        <w:t>o</w:t>
+      </w:r>
+      <w:r>
+        <w:t xml:space="preserve">bal </w:t>
+      </w:r>
+      <w:proofErr w:type="spellStart"/>
+      <w:r>
+        <w:t>interupt</w:t>
+      </w:r>
+      <w:proofErr w:type="spellEnd"/>
+      <w:r>
+        <w:t xml:space="preserve"> </w:t>
+      </w:r>
+      <w:r>
+        <w:t xml:space="preserve">igen og </w:t>
+      </w:r>
+      <w:proofErr w:type="spellStart"/>
+      <w:r>
+        <w:t>SendTrack</w:t>
+      </w:r>
+      <w:proofErr w:type="spellEnd"/>
+      <w:r>
+        <w:t xml:space="preserve"> </w:t>
+      </w:r>
+      <w:r>
+        <w:t>afsluttes.</w:t>
+      </w:r>
+    </w:p>
+    <w:p/>
+    <w:p>
+      <w:proofErr w:type="spellStart"/>
+      <w:r>
+        <w:t>StateHast</w:t>
+      </w:r>
+      <w:proofErr w:type="spellEnd"/>
+      <w:r>
+        <w:t xml:space="preserve"> </w:t>
+      </w:r>
+    </w:p>
+    <w:p>
+      <w:proofErr w:type="spellStart"/>
+      <w:r>
+        <w:t>StateHast</w:t>
+      </w:r>
+      <w:proofErr w:type="spellEnd"/>
+      <w:r>
+        <w:t xml:space="preserve"> </w:t>
+      </w:r>
+      <w:r>
+        <w:t xml:space="preserve">opdatere </w:t>
+      </w:r>
+      <w:r>
+        <w:t xml:space="preserve">hastigheden og tænder/slukker for elektromagneten alt efter hvad den nye </w:t>
+      </w:r>
+      <w:proofErr w:type="spellStart"/>
+      <w:r>
+        <w:t>state</w:t>
+      </w:r>
+      <w:proofErr w:type="spellEnd"/>
+      <w:r>
+        <w:t xml:space="preserve"> er.  </w:t>
+      </w:r>
+    </w:p>
+    <w:p>
+      <w:proofErr w:type="spellStart"/>
+      <w:r>
+        <w:t>StateHast</w:t>
+      </w:r>
+      <w:proofErr w:type="spellEnd"/>
+      <w:r>
+        <w:t xml:space="preserve"> </w:t>
+      </w:r>
+      <w:r>
+        <w:t xml:space="preserve">kræver </w:t>
+      </w:r>
+      <w:proofErr w:type="spellStart"/>
+      <w:r>
+        <w:t>state</w:t>
+      </w:r>
+      <w:proofErr w:type="spellEnd"/>
+      <w:r>
+        <w:t xml:space="preserve"> til at ligge på bit 7 til 6 i arg. </w:t>
+      </w:r>
+      <w:proofErr w:type="spellStart"/>
+      <w:r>
+        <w:t>StateHast</w:t>
+      </w:r>
+      <w:proofErr w:type="spellEnd"/>
+      <w:r>
+        <w:t xml:space="preserve"> </w:t>
+      </w:r>
+      <w:r>
+        <w:t xml:space="preserve">opdatere bilen hastighed og </w:t>
+      </w:r>
+      <w:r>
+        <w:t>elektromagneten</w:t>
+      </w:r>
+      <w:r>
+        <w:t>.</w:t>
+      </w:r>
+    </w:p>
     <w:p>
       <w:pPr>
         <w:rPr>
-          <w:lang w:val="en-US"/>
+          <w:rFonts w:ascii="Segoe UI Symbol" w:hAnsi="Segoe UI Symbol"/>
         </w:rPr>
       </w:pPr>
-      <w:r>
-        <w:rPr>
-          <w:lang w:val="en-US"/>
-        </w:rPr>
-        <w:t>Ref</w:t>
-      </w:r>
-    </w:p>
-    <w:p>
-      <w:pPr>
-        <w:rPr>
-          <w:color w:val="C45911" w:themeColor="accent2" w:themeShade="BF"/>
-          <w:lang w:val="en-US"/>
-        </w:rPr>
-      </w:pPr>
-      <w:r>
-        <w:rPr>
-          <w:color w:val="C45911" w:themeColor="accent2" w:themeShade="BF"/>
-          <w:lang w:val="en-US"/>
-        </w:rPr>
-        <w:t>AVR side 569</w:t>
-      </w:r>
-    </w:p>
-    <w:p>
-      <w:pPr>
-        <w:rPr>
-          <w:color w:val="BF8F00" w:themeColor="accent4" w:themeShade="BF"/>
-          <w:lang w:val="en-US"/>
-        </w:rPr>
-      </w:pPr>
-      <w:r>
-        <w:rPr>
-          <w:color w:val="BF8F00" w:themeColor="accent4" w:themeShade="BF"/>
-          <w:lang w:val="en-US"/>
-        </w:rPr>
-        <w:t>Fixed-Point Signal Processing side 44</w:t>
-      </w:r>
-    </w:p>
-    <w:p>
-      <w:pPr>
-        <w:rPr>
-          <w:color w:val="BF8F00" w:themeColor="accent4" w:themeShade="BF"/>
-          <w:lang w:val="en-US"/>
-        </w:rPr>
-      </w:pPr>
-    </w:p>
-    <w:p>
-      <w:proofErr w:type="spellStart"/>
-      <w:r>
-        <w:t>Cleanu</w:t>
-      </w:r>
-      <w:r>
-        <w:t>p</w:t>
-      </w:r>
-      <w:proofErr w:type="spellEnd"/>
-    </w:p>
-    <w:p>
-      <w:proofErr w:type="spellStart"/>
-      <w:r>
-        <w:t>Cleanup</w:t>
-      </w:r>
-      <w:proofErr w:type="spellEnd"/>
-      <w:r>
-        <w:t xml:space="preserve"> </w:t>
-      </w:r>
-      <w:r>
-        <w:t xml:space="preserve">subrutinen </w:t>
-      </w:r>
-      <w:r>
-        <w:t xml:space="preserve">bruges til at nulstille </w:t>
-      </w:r>
-      <w:proofErr w:type="spellStart"/>
-      <w:r>
-        <w:t>modtagede</w:t>
-      </w:r>
-      <w:proofErr w:type="spellEnd"/>
-      <w:r>
-        <w:t xml:space="preserve"> typer, </w:t>
-      </w:r>
-      <w:r>
-        <w:t>kommandoer og</w:t>
-      </w:r>
-      <w:r>
-        <w:t xml:space="preserve"> data i protokollen</w:t>
-      </w:r>
-      <w:r>
-        <w:t xml:space="preserve"> samt Arg, Ret1, Temp1 og Temp2</w:t>
-      </w:r>
+      <w:proofErr w:type="spellStart"/>
+      <w:r>
+        <w:t>StateHast</w:t>
+      </w:r>
+      <w:proofErr w:type="spellEnd"/>
+      <w:r>
+        <w:t xml:space="preserve"> starter med at tjekke hvad de</w:t>
+      </w:r>
+      <w:r>
+        <w:t>n</w:t>
+      </w:r>
+      <w:r>
+        <w:t xml:space="preserve"> nye </w:t>
+      </w:r>
+      <w:proofErr w:type="spellStart"/>
+      <w:r>
+        <w:t>state</w:t>
+      </w:r>
+      <w:proofErr w:type="spellEnd"/>
+      <w:r>
+        <w:t xml:space="preserve"> er. </w:t>
+      </w:r>
+      <w:r>
+        <w:t xml:space="preserve">Hvis </w:t>
+      </w:r>
+      <w:proofErr w:type="spellStart"/>
+      <w:r>
+        <w:t>state</w:t>
+      </w:r>
+      <w:proofErr w:type="spellEnd"/>
+      <w:r>
+        <w:t xml:space="preserve"> </w:t>
+      </w:r>
+      <w:r>
+        <w:t xml:space="preserve">er </w:t>
+      </w:r>
+      <w:proofErr w:type="spellStart"/>
+      <w:r>
+        <w:t>StateLige</w:t>
+      </w:r>
+      <w:proofErr w:type="spellEnd"/>
+      <w:r>
+        <w:t xml:space="preserve"> bliver </w:t>
+      </w:r>
+      <w:r>
+        <w:t>elektromagneten</w:t>
+      </w:r>
+      <w:r>
+        <w:t xml:space="preserve"> slukketog hastigheden bliver sat til værdien </w:t>
+      </w:r>
+      <w:proofErr w:type="spellStart"/>
+      <w:r>
+        <w:t>LigeHast</w:t>
+      </w:r>
+      <w:proofErr w:type="spellEnd"/>
+      <w:r>
+        <w:t xml:space="preserve"> </w:t>
+      </w:r>
+      <w:r>
+        <w:t xml:space="preserve">ellers </w:t>
+      </w:r>
+      <w:r>
+        <w:t>er</w:t>
+      </w:r>
+      <w:r>
+        <w:t xml:space="preserve"> det</w:t>
+      </w:r>
+      <w:r>
+        <w:t xml:space="preserve"> en af svingene </w:t>
+      </w:r>
+      <w:r>
+        <w:t xml:space="preserve">dette gør </w:t>
+      </w:r>
+      <w:r>
+        <w:t>elektromagneten</w:t>
+      </w:r>
+      <w:r>
+        <w:t xml:space="preserve"> </w:t>
+      </w:r>
+      <w:r>
+        <w:t>tændes</w:t>
+      </w:r>
+      <w:r>
+        <w:t xml:space="preserve"> og </w:t>
+      </w:r>
+      <w:r>
+        <w:t xml:space="preserve">hastigheden bliver sat til </w:t>
+      </w:r>
+      <w:r>
+        <w:t>værdien</w:t>
+      </w:r>
+      <w:r>
+        <w:t xml:space="preserve"> </w:t>
+      </w:r>
+      <w:proofErr w:type="spellStart"/>
+      <w:r>
+        <w:t>SvingHast</w:t>
+      </w:r>
+      <w:proofErr w:type="spellEnd"/>
+      <w:r>
+        <w:t>.</w:t>
+      </w:r>
+      <w:r>
+        <w:t xml:space="preserve"> </w:t>
+      </w:r>
+      <w:r>
+        <w:t xml:space="preserve">Her efter afsluttes </w:t>
+      </w:r>
+      <w:proofErr w:type="spellStart"/>
+      <w:r>
+        <w:t>StateHast</w:t>
+      </w:r>
+      <w:proofErr w:type="spellEnd"/>
       <w:r>
         <w:t xml:space="preserve">. </w:t>
       </w:r>
     </w:p>
-    <w:p>
-      <w:proofErr w:type="spellStart"/>
-      <w:r>
-        <w:t>Cleanup</w:t>
-      </w:r>
-      <w:proofErr w:type="spellEnd"/>
-      <w:r>
-        <w:t xml:space="preserve"> </w:t>
-      </w:r>
-      <w:r>
-        <w:t>kræver ingen parameter og</w:t>
-      </w:r>
-      <w:r>
-        <w:t xml:space="preserve"> der</w:t>
-      </w:r>
-      <w:r>
-        <w:t xml:space="preserve"> returneres ingen værdi.</w:t>
-      </w:r>
-    </w:p>
-    <w:p>
-      <w:r>
-        <w:t>0 ligges ind i registret Arg der</w:t>
-      </w:r>
-      <w:r>
-        <w:t xml:space="preserve"> </w:t>
-      </w:r>
-      <w:r>
-        <w:t xml:space="preserve">derefter </w:t>
-      </w:r>
-      <w:r>
-        <w:t xml:space="preserve">gemmes i data Space på placeringerne </w:t>
-      </w:r>
-      <w:r>
-        <w:t>\</w:t>
-      </w:r>
-      <w:proofErr w:type="spellStart"/>
-      <w:r>
-        <w:t>verb!</w:t>
-      </w:r>
-      <w:r>
-        <w:t>InType_DatSpace</w:t>
-      </w:r>
-      <w:proofErr w:type="spellEnd"/>
-      <w:r>
-        <w:t>!</w:t>
-      </w:r>
-      <w:r>
-        <w:t xml:space="preserve"> og </w:t>
-      </w:r>
-      <w:r>
-        <w:t>\</w:t>
-      </w:r>
-      <w:proofErr w:type="spellStart"/>
-      <w:r>
-        <w:t>verb!</w:t>
-      </w:r>
-      <w:r>
-        <w:t>InCmd_DatSpace</w:t>
-      </w:r>
-      <w:proofErr w:type="spellEnd"/>
-      <w:r>
-        <w:t>!.</w:t>
-      </w:r>
-      <w:r>
-        <w:t xml:space="preserve"> </w:t>
-      </w:r>
-      <w:r>
-        <w:t>D</w:t>
-      </w:r>
-      <w:r>
-        <w:t xml:space="preserve">ermed nulstiller den modtaget type og kommando. </w:t>
-      </w:r>
-      <w:r>
-        <w:t>Registrene</w:t>
-      </w:r>
-      <w:r>
-        <w:t xml:space="preserve"> </w:t>
-      </w:r>
-      <w:proofErr w:type="spellStart"/>
-      <w:r>
-        <w:t>InBesked</w:t>
-      </w:r>
-      <w:proofErr w:type="spellEnd"/>
-      <w:r>
-        <w:t xml:space="preserve">, Temp1, Temp2 og Ret1 nulstilles også ved at der gemmes 0 i dem. </w:t>
-      </w:r>
-    </w:p>
-    <w:p>
-      <w:pPr>
-        <w:rPr>
-          <w:color w:val="BF8F00" w:themeColor="accent4" w:themeShade="BF"/>
-        </w:rPr>
-      </w:pPr>
-    </w:p>
-    <w:p>
-      <w:proofErr w:type="spellStart"/>
-      <w:r>
-        <w:t>SetPrescaler</w:t>
-      </w:r>
-      <w:proofErr w:type="spellEnd"/>
-      <w:r>
-        <w:t xml:space="preserve"> </w:t>
-      </w:r>
-    </w:p>
-    <w:p>
-      <w:proofErr w:type="spellStart"/>
-      <w:r>
-        <w:t>SetPrescaler</w:t>
-      </w:r>
-      <w:proofErr w:type="spellEnd"/>
-      <w:r>
-        <w:t xml:space="preserve"> kræver en parameter i </w:t>
-      </w:r>
-      <w:proofErr w:type="spellStart"/>
-      <w:r>
-        <w:t>InBesked</w:t>
-      </w:r>
-      <w:proofErr w:type="spellEnd"/>
-      <w:r>
-        <w:t xml:space="preserve"> som er den </w:t>
-      </w:r>
-      <w:proofErr w:type="spellStart"/>
-      <w:r>
-        <w:t>prescaller</w:t>
-      </w:r>
-      <w:proofErr w:type="spellEnd"/>
-      <w:r>
-        <w:t xml:space="preserve"> man vil have sat. </w:t>
-      </w:r>
-      <w:r>
-        <w:t>V</w:t>
-      </w:r>
-      <w:r>
-        <w:t xml:space="preserve">ærdien skal være </w:t>
-      </w:r>
-      <w:r>
-        <w:t>fra</w:t>
-      </w:r>
-      <w:r>
-        <w:t xml:space="preserve"> 1 til</w:t>
-      </w:r>
-      <w:r>
-        <w:t xml:space="preserve"> og med</w:t>
-      </w:r>
-      <w:r>
-        <w:t xml:space="preserve"> 7 hvilket vælger mellem de 7 </w:t>
-      </w:r>
-      <w:proofErr w:type="spellStart"/>
-      <w:r>
-        <w:t>prescaller</w:t>
-      </w:r>
-      <w:proofErr w:type="spellEnd"/>
-      <w:r>
-        <w:t xml:space="preserve"> på timer 2. </w:t>
-      </w:r>
-      <w:proofErr w:type="spellStart"/>
-      <w:r>
-        <w:t>SetPrescaler</w:t>
-      </w:r>
-      <w:proofErr w:type="spellEnd"/>
-      <w:r>
-        <w:t xml:space="preserve"> returnere</w:t>
-      </w:r>
-      <w:r>
-        <w:t>r</w:t>
-      </w:r>
-      <w:r>
-        <w:t xml:space="preserve"> ingen værdi.</w:t>
-      </w:r>
-    </w:p>
-    <w:p>
-      <w:proofErr w:type="spellStart"/>
-      <w:r>
-        <w:t>SetPrescaler</w:t>
-      </w:r>
-      <w:proofErr w:type="spellEnd"/>
-      <w:r>
-        <w:t xml:space="preserve"> starter med at tjekke om </w:t>
-      </w:r>
-      <w:proofErr w:type="spellStart"/>
-      <w:r>
-        <w:t>InBesked</w:t>
-      </w:r>
-      <w:proofErr w:type="spellEnd"/>
-      <w:r>
-        <w:t xml:space="preserve"> ligger </w:t>
-      </w:r>
-      <w:r>
-        <w:t>fra</w:t>
-      </w:r>
-      <w:r>
-        <w:t xml:space="preserve"> 1 til</w:t>
-      </w:r>
-      <w:r>
-        <w:t xml:space="preserve"> og med</w:t>
-      </w:r>
-      <w:r>
-        <w:t xml:space="preserve"> </w:t>
-      </w:r>
-      <w:r>
-        <w:t>7 hvis den ikke gø</w:t>
-      </w:r>
-      <w:r>
-        <w:t xml:space="preserve">r dette vil den afslutte uden at påvirke </w:t>
-      </w:r>
-      <w:proofErr w:type="spellStart"/>
-      <w:r>
-        <w:t>prescalleren</w:t>
-      </w:r>
-      <w:proofErr w:type="spellEnd"/>
-      <w:r>
-        <w:t xml:space="preserve">. Hvis værdien ligger mellem 1 og 7 hentes </w:t>
-      </w:r>
-      <w:r>
-        <w:rPr>
-          <w:color w:val="00B050"/>
-        </w:rPr>
-        <w:t>TCCR2 hvilket er timer 2 kontrol registret</w:t>
-      </w:r>
-      <w:r>
-        <w:t xml:space="preserve"> ind i Temp1.</w:t>
-      </w:r>
-      <w:r>
-        <w:t xml:space="preserve"> Se side 567 i </w:t>
-      </w:r>
-      <w:r>
-        <w:t>\</w:t>
-      </w:r>
-      <w:proofErr w:type="spellStart"/>
-      <w:r>
-        <w:t>cite</w:t>
-      </w:r>
-      <w:proofErr w:type="spellEnd"/>
-      <w:r>
-        <w:t>{AVR}</w:t>
-      </w:r>
-      <w:r>
-        <w:t xml:space="preserve">. </w:t>
-      </w:r>
-      <w:r>
-        <w:t xml:space="preserve"> Bit 2 til 0 ud maskes i Temp1 for at fjer</w:t>
-      </w:r>
-      <w:r>
-        <w:t>ne den</w:t>
-      </w:r>
-      <w:r>
-        <w:t xml:space="preserve"> tid</w:t>
-      </w:r>
-      <w:r>
-        <w:t>l</w:t>
-      </w:r>
-      <w:r>
-        <w:t xml:space="preserve">igere </w:t>
-      </w:r>
-      <w:proofErr w:type="spellStart"/>
-      <w:r>
-        <w:t>prescallere</w:t>
-      </w:r>
-      <w:r>
-        <w:t>s</w:t>
-      </w:r>
-      <w:proofErr w:type="spellEnd"/>
-      <w:r>
-        <w:t xml:space="preserve"> </w:t>
-      </w:r>
-      <w:r>
-        <w:t>værdi</w:t>
-      </w:r>
-      <w:r>
-        <w:t xml:space="preserve">.  Herefter ligges </w:t>
-      </w:r>
-      <w:proofErr w:type="spellStart"/>
-      <w:r>
-        <w:t>InBesked</w:t>
-      </w:r>
-      <w:proofErr w:type="spellEnd"/>
-      <w:r>
-        <w:t xml:space="preserve"> </w:t>
-      </w:r>
-      <w:r>
-        <w:t xml:space="preserve">ind i Temp1 da </w:t>
-      </w:r>
-      <w:proofErr w:type="spellStart"/>
-      <w:r>
-        <w:t>InBesked</w:t>
-      </w:r>
-      <w:proofErr w:type="spellEnd"/>
-      <w:r>
-        <w:t xml:space="preserve"> </w:t>
-      </w:r>
-      <w:r>
-        <w:t xml:space="preserve">allerede er blevet tjekket for at være </w:t>
-      </w:r>
-      <w:r>
-        <w:t>fra</w:t>
-      </w:r>
-      <w:r>
-        <w:t xml:space="preserve"> 1 til</w:t>
-      </w:r>
-      <w:r>
-        <w:t xml:space="preserve"> og med</w:t>
-      </w:r>
-      <w:r>
-        <w:t xml:space="preserve"> 7 vil den v</w:t>
-      </w:r>
-      <w:r>
-        <w:t>ære maks. 3 bit stor og vil der</w:t>
-      </w:r>
-      <w:r>
-        <w:t>med ikke påvirke de andre indstillinger i TCCR2. Temp1 l</w:t>
-      </w:r>
-      <w:r>
-        <w:t>æ</w:t>
-      </w:r>
-      <w:r>
-        <w:t xml:space="preserve">gges til sidst ind i TCCR2 igen så den nye </w:t>
-      </w:r>
-      <w:proofErr w:type="spellStart"/>
-      <w:r>
-        <w:t>prescaller</w:t>
-      </w:r>
-      <w:proofErr w:type="spellEnd"/>
-      <w:r>
-        <w:t xml:space="preserve"> indstilles.   </w:t>
-      </w:r>
-    </w:p>
-    <w:p>
-      <w:proofErr w:type="spellStart"/>
-      <w:r>
-        <w:t>Ref</w:t>
+    <w:p/>
+    <w:p>
+      <w:proofErr w:type="spellStart"/>
+      <w:r>
+        <w:t>CalcOffset</w:t>
+      </w:r>
+      <w:proofErr w:type="spellEnd"/>
+    </w:p>
+    <w:p>
+      <w:proofErr w:type="spellStart"/>
+      <w:r>
+        <w:t>CalcOffset</w:t>
+      </w:r>
+      <w:proofErr w:type="spellEnd"/>
+      <w:r>
+        <w:t xml:space="preserve"> udregner evt. offset af distancen der skal køres for der skal ændres hastighed og elektromagnet status. </w:t>
+      </w:r>
+    </w:p>
+    <w:p>
+      <w:proofErr w:type="spellStart"/>
+      <w:r>
+        <w:lastRenderedPageBreak/>
+        <w:t>CalcOffset</w:t>
+      </w:r>
+      <w:proofErr w:type="spellEnd"/>
+      <w:r>
+        <w:t xml:space="preserve"> kræver de</w:t>
+      </w:r>
+      <w:r>
+        <w:t xml:space="preserve">n nye </w:t>
+      </w:r>
+      <w:proofErr w:type="spellStart"/>
+      <w:r>
+        <w:t>state</w:t>
+      </w:r>
+      <w:proofErr w:type="spellEnd"/>
+      <w:r>
+        <w:t xml:space="preserve"> i Arg og </w:t>
+      </w:r>
+      <w:proofErr w:type="spellStart"/>
+      <w:r>
+        <w:t>retunere</w:t>
+      </w:r>
+      <w:proofErr w:type="spellEnd"/>
+      <w:r>
+        <w:t xml:space="preserve"> den </w:t>
+      </w:r>
+      <w:proofErr w:type="spellStart"/>
+      <w:r>
+        <w:t>offsat</w:t>
       </w:r>
       <w:bookmarkStart w:id="0" w:name="_GoBack"/>
       <w:bookmarkEnd w:id="0"/>
-      <w:proofErr w:type="spellEnd"/>
-    </w:p>
-    <w:p>
-      <w:pPr>
-        <w:rPr>
-          <w:color w:val="00B050"/>
-        </w:rPr>
-      </w:pPr>
-      <w:r>
-        <w:rPr>
-          <w:color w:val="00B050"/>
-        </w:rPr>
-        <w:t>ACR side 567</w:t>
+      <w:r>
+        <w:t>te</w:t>
+      </w:r>
+      <w:proofErr w:type="spellEnd"/>
+      <w:r>
+        <w:t xml:space="preserve"> high byte i </w:t>
+      </w:r>
+      <w:r>
+        <w:t>Temp1</w:t>
+      </w:r>
+      <w:r>
+        <w:t xml:space="preserve"> og</w:t>
+      </w:r>
+      <w:r>
+        <w:t xml:space="preserve"> lave byte i </w:t>
+      </w:r>
+      <w:r>
+        <w:t xml:space="preserve">Temp2 </w:t>
       </w:r>
     </w:p>
     <w:p>

</xml_diff>